<commit_message>
Realizados punto 1 y 2
</commit_message>
<xml_diff>
--- a/PDS/Gabinete3/Gabinete 3 PDS Juan Agustin Avila.docx
+++ b/PDS/Gabinete3/Gabinete 3 PDS Juan Agustin Avila.docx
@@ -452,13 +452,7 @@
                     <w:rPr>
                       <w:rFonts w:ascii="Cambria Math" w:hAnsi="Cambria Math"/>
                     </w:rPr>
-                    <m:t>2</m:t>
-                  </m:r>
-                  <m:r>
-                    <w:rPr>
-                      <w:rFonts w:ascii="Cambria Math" w:hAnsi="Cambria Math"/>
-                    </w:rPr>
-                    <m:t>s</m:t>
+                    <m:t>2s</m:t>
                   </m:r>
                 </m:e>
                 <m:sup>
@@ -474,13 +468,7 @@
                 <w:rPr>
                   <w:rFonts w:ascii="Cambria Math" w:hAnsi="Cambria Math"/>
                 </w:rPr>
-                <m:t>+s+</m:t>
-              </m:r>
-              <m:r>
-                <w:rPr>
-                  <w:rFonts w:ascii="Cambria Math" w:hAnsi="Cambria Math"/>
-                </w:rPr>
-                <m:t>2</m:t>
+                <m:t>+s+2</m:t>
               </m:r>
             </m:den>
           </m:f>
@@ -519,9 +507,2321 @@
     <w:p/>
     <w:p>
       <w:pPr>
+        <w:rPr>
+          <w:bCs/>
+        </w:rPr>
+      </w:pPr>
+      <w:r>
+        <w:rPr>
+          <w:bCs/>
+        </w:rPr>
+        <w:t xml:space="preserve">Se obtiene </w:t>
+      </w:r>
+      <w:r>
+        <w:rPr>
+          <w:bCs/>
+        </w:rPr>
+        <w:t xml:space="preserve">la </w:t>
+      </w:r>
+      <w:r>
+        <w:rPr>
+          <w:bCs/>
+        </w:rPr>
+        <w:t>frecuencia digital normalizada utilizando la frecuencia de muestreo dada (</w:t>
+      </w:r>
+      <w:proofErr w:type="spellStart"/>
+      <w:r>
+        <w:rPr>
+          <w:bCs/>
+        </w:rPr>
+        <w:t>prewarping</w:t>
+      </w:r>
+      <w:proofErr w:type="spellEnd"/>
+      <w:r>
+        <w:rPr>
+          <w:bCs/>
+        </w:rPr>
+        <w:t>):</w:t>
+      </w:r>
+    </w:p>
+    <w:tbl>
+      <w:tblPr>
+        <w:tblW w:w="5000" w:type="pct"/>
+        <w:tblInd w:w="55" w:type="dxa"/>
+        <w:tblCellMar>
+          <w:left w:w="70" w:type="dxa"/>
+          <w:right w:w="70" w:type="dxa"/>
+        </w:tblCellMar>
+        <w:tblLook w:val="0000" w:firstRow="0" w:lastRow="0" w:firstColumn="0" w:lastColumn="0" w:noHBand="0" w:noVBand="0"/>
+      </w:tblPr>
+      <w:tblGrid>
+        <w:gridCol w:w="884"/>
+        <w:gridCol w:w="7070"/>
+        <w:gridCol w:w="884"/>
+      </w:tblGrid>
+      <w:tr>
+        <w:tc>
+          <w:tcPr>
+            <w:tcW w:w="500" w:type="pct"/>
+          </w:tcPr>
+          <w:p/>
+        </w:tc>
+        <w:tc>
+          <w:tcPr>
+            <w:tcW w:w="4000" w:type="pct"/>
+            <w:vAlign w:val="center"/>
+          </w:tcPr>
+          <w:p>
+            <w:pPr>
+              <w:jc w:val="center"/>
+            </w:pPr>
+            <m:oMathPara>
+              <m:oMath>
+                <m:r>
+                  <w:rPr>
+                    <w:rFonts w:ascii="Cambria Math" w:hAnsi="Cambria Math"/>
+                    <w:szCs w:val="20"/>
+                  </w:rPr>
+                  <m:t xml:space="preserve">Ωd= </m:t>
+                </m:r>
+                <m:f>
+                  <m:fPr>
+                    <m:ctrlPr>
+                      <w:rPr>
+                        <w:rFonts w:ascii="Cambria Math" w:hAnsi="Cambria Math"/>
+                        <w:i/>
+                        <w:szCs w:val="20"/>
+                      </w:rPr>
+                    </m:ctrlPr>
+                  </m:fPr>
+                  <m:num>
+                    <m:r>
+                      <w:rPr>
+                        <w:rFonts w:ascii="Cambria Math" w:hAnsi="Cambria Math"/>
+                        <w:szCs w:val="20"/>
+                      </w:rPr>
+                      <m:t>2π.5000Hz</m:t>
+                    </m:r>
+                  </m:num>
+                  <m:den>
+                    <m:r>
+                      <w:rPr>
+                        <w:rFonts w:ascii="Cambria Math" w:hAnsi="Cambria Math"/>
+                        <w:szCs w:val="20"/>
+                      </w:rPr>
+                      <m:t>2000 Hz</m:t>
+                    </m:r>
+                  </m:den>
+                </m:f>
+                <m:r>
+                  <w:rPr>
+                    <w:rFonts w:ascii="Cambria Math" w:hAnsi="Cambria Math"/>
+                    <w:szCs w:val="20"/>
+                  </w:rPr>
+                  <m:t>=</m:t>
+                </m:r>
+                <m:f>
+                  <m:fPr>
+                    <m:ctrlPr>
+                      <w:rPr>
+                        <w:rFonts w:ascii="Cambria Math" w:hAnsi="Cambria Math"/>
+                        <w:i/>
+                        <w:szCs w:val="20"/>
+                      </w:rPr>
+                    </m:ctrlPr>
+                  </m:fPr>
+                  <m:num>
+                    <m:r>
+                      <w:rPr>
+                        <w:rFonts w:ascii="Cambria Math" w:hAnsi="Cambria Math"/>
+                        <w:szCs w:val="20"/>
+                      </w:rPr>
+                      <m:t>π</m:t>
+                    </m:r>
+                  </m:num>
+                  <m:den>
+                    <m:r>
+                      <w:rPr>
+                        <w:rFonts w:ascii="Cambria Math" w:hAnsi="Cambria Math"/>
+                        <w:szCs w:val="20"/>
+                      </w:rPr>
+                      <m:t>2</m:t>
+                    </m:r>
+                  </m:den>
+                </m:f>
+              </m:oMath>
+            </m:oMathPara>
+          </w:p>
+        </w:tc>
+        <w:tc>
+          <w:tcPr>
+            <w:tcW w:w="500" w:type="pct"/>
+            <w:vAlign w:val="center"/>
+          </w:tcPr>
+          <w:p>
+            <w:pPr>
+              <w:jc w:val="right"/>
+            </w:pPr>
+            <w:r>
+              <w:t>(</w:t>
+            </w:r>
+            <w:r>
+              <w:fldChar w:fldCharType="begin"/>
+            </w:r>
+            <w:r>
+              <w:instrText xml:space="preserve"> SEQ Tabla \* ARABIC </w:instrText>
+            </w:r>
+            <w:r>
+              <w:fldChar w:fldCharType="separate"/>
+            </w:r>
+            <w:r>
+              <w:rPr>
+                <w:noProof/>
+              </w:rPr>
+              <w:t>1</w:t>
+            </w:r>
+            <w:r>
+              <w:rPr>
+                <w:noProof/>
+              </w:rPr>
+              <w:fldChar w:fldCharType="end"/>
+            </w:r>
+            <w:r>
+              <w:t>)</w:t>
+            </w:r>
+          </w:p>
+        </w:tc>
+      </w:tr>
+    </w:tbl>
+    <w:p>
+      <w:pPr>
+        <w:rPr>
+          <w:rFonts w:eastAsiaTheme="minorEastAsia"/>
+          <w:szCs w:val="20"/>
+        </w:rPr>
+      </w:pPr>
+    </w:p>
+    <w:p>
+      <w:pPr>
+        <w:rPr>
+          <w:rFonts w:eastAsiaTheme="minorEastAsia"/>
+          <w:szCs w:val="20"/>
+        </w:rPr>
+      </w:pPr>
+      <w:r>
+        <w:rPr>
+          <w:rFonts w:eastAsiaTheme="minorEastAsia"/>
+          <w:szCs w:val="20"/>
+        </w:rPr>
+        <w:t>Con el resultado de la ecuación (1), se obtiene</w:t>
+      </w:r>
+      <w:r>
+        <w:rPr>
+          <w:rFonts w:eastAsiaTheme="minorEastAsia"/>
+          <w:szCs w:val="20"/>
+        </w:rPr>
+        <w:t xml:space="preserve"> C:</w:t>
+      </w:r>
+    </w:p>
+    <w:tbl>
+      <w:tblPr>
+        <w:tblW w:w="5000" w:type="pct"/>
+        <w:tblInd w:w="55" w:type="dxa"/>
+        <w:tblCellMar>
+          <w:left w:w="70" w:type="dxa"/>
+          <w:right w:w="70" w:type="dxa"/>
+        </w:tblCellMar>
+        <w:tblLook w:val="0000" w:firstRow="0" w:lastRow="0" w:firstColumn="0" w:lastColumn="0" w:noHBand="0" w:noVBand="0"/>
+      </w:tblPr>
+      <w:tblGrid>
+        <w:gridCol w:w="884"/>
+        <w:gridCol w:w="7070"/>
+        <w:gridCol w:w="884"/>
+      </w:tblGrid>
+      <w:tr>
+        <w:tc>
+          <w:tcPr>
+            <w:tcW w:w="500" w:type="pct"/>
+          </w:tcPr>
+          <w:p/>
+        </w:tc>
+        <w:tc>
+          <w:tcPr>
+            <w:tcW w:w="4000" w:type="pct"/>
+            <w:vAlign w:val="center"/>
+          </w:tcPr>
+          <w:p>
+            <m:oMathPara>
+              <m:oMath>
+                <m:r>
+                  <w:rPr>
+                    <w:rFonts w:ascii="Cambria Math" w:hAnsi="Cambria Math"/>
+                  </w:rPr>
+                  <m:t xml:space="preserve">C= </m:t>
+                </m:r>
+                <m:f>
+                  <m:fPr>
+                    <m:ctrlPr>
+                      <w:rPr>
+                        <w:rFonts w:ascii="Cambria Math" w:hAnsi="Cambria Math"/>
+                        <w:i/>
+                      </w:rPr>
+                    </m:ctrlPr>
+                  </m:fPr>
+                  <m:num>
+                    <m:r>
+                      <w:rPr>
+                        <w:rFonts w:ascii="Cambria Math" w:hAnsi="Cambria Math"/>
+                      </w:rPr>
+                      <m:t>wa</m:t>
+                    </m:r>
+                  </m:num>
+                  <m:den>
+                    <m:r>
+                      <w:rPr>
+                        <w:rFonts w:ascii="Cambria Math" w:hAnsi="Cambria Math"/>
+                      </w:rPr>
+                      <m:t>tg</m:t>
+                    </m:r>
+                    <m:d>
+                      <m:dPr>
+                        <m:ctrlPr>
+                          <w:rPr>
+                            <w:rFonts w:ascii="Cambria Math" w:hAnsi="Cambria Math"/>
+                            <w:i/>
+                          </w:rPr>
+                        </m:ctrlPr>
+                      </m:dPr>
+                      <m:e>
+                        <m:f>
+                          <m:fPr>
+                            <m:ctrlPr>
+                              <w:rPr>
+                                <w:rFonts w:ascii="Cambria Math" w:hAnsi="Cambria Math"/>
+                                <w:i/>
+                              </w:rPr>
+                            </m:ctrlPr>
+                          </m:fPr>
+                          <m:num>
+                            <m:r>
+                              <w:rPr>
+                                <w:rFonts w:ascii="Cambria Math" w:hAnsi="Cambria Math"/>
+                              </w:rPr>
+                              <m:t>Ωd</m:t>
+                            </m:r>
+                          </m:num>
+                          <m:den>
+                            <m:r>
+                              <w:rPr>
+                                <w:rFonts w:ascii="Cambria Math" w:hAnsi="Cambria Math"/>
+                              </w:rPr>
+                              <m:t>2</m:t>
+                            </m:r>
+                          </m:den>
+                        </m:f>
+                      </m:e>
+                    </m:d>
+                  </m:den>
+                </m:f>
+                <m:r>
+                  <w:rPr>
+                    <w:rFonts w:ascii="Cambria Math" w:hAnsi="Cambria Math"/>
+                  </w:rPr>
+                  <m:t xml:space="preserve">= </m:t>
+                </m:r>
+                <m:f>
+                  <m:fPr>
+                    <m:ctrlPr>
+                      <w:rPr>
+                        <w:rFonts w:ascii="Cambria Math" w:hAnsi="Cambria Math"/>
+                        <w:i/>
+                      </w:rPr>
+                    </m:ctrlPr>
+                  </m:fPr>
+                  <m:num>
+                    <m:r>
+                      <w:rPr>
+                        <w:rFonts w:ascii="Cambria Math" w:hAnsi="Cambria Math"/>
+                      </w:rPr>
+                      <m:t>0.5rad/seg</m:t>
+                    </m:r>
+                  </m:num>
+                  <m:den>
+                    <m:r>
+                      <w:rPr>
+                        <w:rFonts w:ascii="Cambria Math" w:hAnsi="Cambria Math"/>
+                      </w:rPr>
+                      <m:t>tg</m:t>
+                    </m:r>
+                    <m:d>
+                      <m:dPr>
+                        <m:ctrlPr>
+                          <w:rPr>
+                            <w:rFonts w:ascii="Cambria Math" w:hAnsi="Cambria Math"/>
+                            <w:i/>
+                          </w:rPr>
+                        </m:ctrlPr>
+                      </m:dPr>
+                      <m:e>
+                        <m:f>
+                          <m:fPr>
+                            <m:ctrlPr>
+                              <w:rPr>
+                                <w:rFonts w:ascii="Cambria Math" w:hAnsi="Cambria Math"/>
+                                <w:i/>
+                              </w:rPr>
+                            </m:ctrlPr>
+                          </m:fPr>
+                          <m:num>
+                            <m:r>
+                              <w:rPr>
+                                <w:rFonts w:ascii="Cambria Math" w:hAnsi="Cambria Math"/>
+                              </w:rPr>
+                              <m:t>π</m:t>
+                            </m:r>
+                          </m:num>
+                          <m:den>
+                            <m:r>
+                              <w:rPr>
+                                <w:rFonts w:ascii="Cambria Math" w:hAnsi="Cambria Math"/>
+                              </w:rPr>
+                              <m:t>4</m:t>
+                            </m:r>
+                          </m:den>
+                        </m:f>
+                      </m:e>
+                    </m:d>
+                  </m:den>
+                </m:f>
+                <m:r>
+                  <w:rPr>
+                    <w:rFonts w:ascii="Cambria Math" w:hAnsi="Cambria Math"/>
+                  </w:rPr>
+                  <m:t>=</m:t>
+                </m:r>
+                <m:f>
+                  <m:fPr>
+                    <m:ctrlPr>
+                      <w:rPr>
+                        <w:rFonts w:ascii="Cambria Math" w:hAnsi="Cambria Math"/>
+                        <w:i/>
+                      </w:rPr>
+                    </m:ctrlPr>
+                  </m:fPr>
+                  <m:num>
+                    <m:r>
+                      <w:rPr>
+                        <w:rFonts w:ascii="Cambria Math" w:hAnsi="Cambria Math"/>
+                      </w:rPr>
+                      <m:t>1</m:t>
+                    </m:r>
+                  </m:num>
+                  <m:den>
+                    <m:r>
+                      <w:rPr>
+                        <w:rFonts w:ascii="Cambria Math" w:hAnsi="Cambria Math"/>
+                      </w:rPr>
+                      <m:t>2</m:t>
+                    </m:r>
+                  </m:den>
+                </m:f>
+              </m:oMath>
+            </m:oMathPara>
+          </w:p>
+        </w:tc>
+        <w:tc>
+          <w:tcPr>
+            <w:tcW w:w="500" w:type="pct"/>
+            <w:vAlign w:val="center"/>
+          </w:tcPr>
+          <w:p>
+            <w:pPr>
+              <w:jc w:val="right"/>
+            </w:pPr>
+            <w:r>
+              <w:t>(</w:t>
+            </w:r>
+            <w:r>
+              <w:fldChar w:fldCharType="begin"/>
+            </w:r>
+            <w:r>
+              <w:instrText xml:space="preserve"> SEQ Tabla \* ARABIC </w:instrText>
+            </w:r>
+            <w:r>
+              <w:fldChar w:fldCharType="separate"/>
+            </w:r>
+            <w:r>
+              <w:rPr>
+                <w:noProof/>
+              </w:rPr>
+              <w:t>2</w:t>
+            </w:r>
+            <w:r>
+              <w:rPr>
+                <w:noProof/>
+              </w:rPr>
+              <w:fldChar w:fldCharType="end"/>
+            </w:r>
+            <w:r>
+              <w:t>)</w:t>
+            </w:r>
+          </w:p>
+        </w:tc>
+      </w:tr>
+    </w:tbl>
+    <w:p>
+      <w:pPr>
+        <w:rPr>
+          <w:rFonts w:eastAsiaTheme="minorEastAsia"/>
+        </w:rPr>
+      </w:pPr>
+    </w:p>
+    <w:p>
+      <w:pPr>
+        <w:rPr>
+          <w:rFonts w:eastAsiaTheme="minorEastAsia"/>
+        </w:rPr>
+      </w:pPr>
+      <w:r>
+        <w:rPr>
+          <w:rFonts w:eastAsiaTheme="minorEastAsia"/>
+        </w:rPr>
+        <w:t xml:space="preserve">Se transforma H(s) a </w:t>
+      </w:r>
+      <w:proofErr w:type="gramStart"/>
+      <w:r>
+        <w:rPr>
+          <w:rFonts w:eastAsiaTheme="minorEastAsia"/>
+        </w:rPr>
+        <w:t>H(</w:t>
+      </w:r>
+      <w:proofErr w:type="gramEnd"/>
+      <w:r>
+        <w:rPr>
+          <w:rFonts w:eastAsiaTheme="minorEastAsia"/>
+        </w:rPr>
+        <w:t>z) haciendo el reemplazo de</w:t>
+      </w:r>
+      <w:r>
+        <w:rPr>
+          <w:rFonts w:eastAsiaTheme="minorEastAsia"/>
+        </w:rPr>
+        <w:t xml:space="preserve"> </w:t>
+      </w:r>
+      <w:r>
+        <w:rPr>
+          <w:szCs w:val="20"/>
+        </w:rPr>
+        <w:t xml:space="preserve"> </w:t>
+      </w:r>
+      <m:oMath>
+        <m:r>
+          <w:rPr>
+            <w:rFonts w:ascii="Cambria Math" w:hAnsi="Cambria Math"/>
+          </w:rPr>
+          <m:t>s=C.</m:t>
+        </m:r>
+        <m:f>
+          <m:fPr>
+            <m:ctrlPr>
+              <w:rPr>
+                <w:rFonts w:ascii="Cambria Math" w:hAnsi="Cambria Math"/>
+                <w:i/>
+              </w:rPr>
+            </m:ctrlPr>
+          </m:fPr>
+          <m:num>
+            <m:r>
+              <w:rPr>
+                <w:rFonts w:ascii="Cambria Math" w:hAnsi="Cambria Math"/>
+              </w:rPr>
+              <m:t>z-1</m:t>
+            </m:r>
+          </m:num>
+          <m:den>
+            <m:r>
+              <w:rPr>
+                <w:rFonts w:ascii="Cambria Math" w:hAnsi="Cambria Math"/>
+              </w:rPr>
+              <m:t>z+1</m:t>
+            </m:r>
+          </m:den>
+        </m:f>
+      </m:oMath>
+      <w:r>
+        <w:rPr>
+          <w:rFonts w:eastAsiaTheme="minorEastAsia"/>
+        </w:rPr>
+        <w:t xml:space="preserve"> </w:t>
+      </w:r>
+    </w:p>
+    <w:p>
+      <w:pPr>
+        <w:rPr>
+          <w:rFonts w:eastAsiaTheme="minorEastAsia"/>
+        </w:rPr>
+      </w:pPr>
+      <m:oMathPara>
+        <m:oMath>
+          <m:r>
+            <w:rPr>
+              <w:rFonts w:ascii="Cambria Math" w:eastAsiaTheme="minorEastAsia" w:hAnsi="Cambria Math"/>
+            </w:rPr>
+            <m:t>H</m:t>
+          </m:r>
+          <m:d>
+            <m:dPr>
+              <m:ctrlPr>
+                <w:rPr>
+                  <w:rFonts w:ascii="Cambria Math" w:eastAsiaTheme="minorEastAsia" w:hAnsi="Cambria Math"/>
+                  <w:i/>
+                </w:rPr>
+              </m:ctrlPr>
+            </m:dPr>
+            <m:e>
+              <m:r>
+                <w:rPr>
+                  <w:rFonts w:ascii="Cambria Math" w:eastAsiaTheme="minorEastAsia" w:hAnsi="Cambria Math"/>
+                </w:rPr>
+                <m:t>z</m:t>
+              </m:r>
+            </m:e>
+          </m:d>
+          <m:r>
+            <w:rPr>
+              <w:rFonts w:ascii="Cambria Math" w:eastAsiaTheme="minorEastAsia" w:hAnsi="Cambria Math"/>
+            </w:rPr>
+            <m:t xml:space="preserve">= </m:t>
+          </m:r>
+          <m:f>
+            <m:fPr>
+              <m:ctrlPr>
+                <w:rPr>
+                  <w:rFonts w:ascii="Cambria Math" w:eastAsiaTheme="minorEastAsia" w:hAnsi="Cambria Math"/>
+                  <w:i/>
+                </w:rPr>
+              </m:ctrlPr>
+            </m:fPr>
+            <m:num>
+              <m:f>
+                <m:fPr>
+                  <m:ctrlPr>
+                    <w:rPr>
+                      <w:rFonts w:ascii="Cambria Math" w:eastAsiaTheme="minorEastAsia" w:hAnsi="Cambria Math"/>
+                      <w:i/>
+                    </w:rPr>
+                  </m:ctrlPr>
+                </m:fPr>
+                <m:num>
+                  <m:r>
+                    <w:rPr>
+                      <w:rFonts w:ascii="Cambria Math" w:eastAsiaTheme="minorEastAsia" w:hAnsi="Cambria Math"/>
+                    </w:rPr>
+                    <m:t>1</m:t>
+                  </m:r>
+                </m:num>
+                <m:den>
+                  <m:r>
+                    <w:rPr>
+                      <w:rFonts w:ascii="Cambria Math" w:eastAsiaTheme="minorEastAsia" w:hAnsi="Cambria Math"/>
+                    </w:rPr>
+                    <m:t>2</m:t>
+                  </m:r>
+                </m:den>
+              </m:f>
+            </m:num>
+            <m:den>
+              <m:d>
+                <m:dPr>
+                  <m:ctrlPr>
+                    <w:rPr>
+                      <w:rFonts w:ascii="Cambria Math" w:eastAsiaTheme="minorEastAsia" w:hAnsi="Cambria Math"/>
+                      <w:i/>
+                    </w:rPr>
+                  </m:ctrlPr>
+                </m:dPr>
+                <m:e>
+                  <m:f>
+                    <m:fPr>
+                      <m:ctrlPr>
+                        <w:rPr>
+                          <w:rFonts w:ascii="Cambria Math" w:eastAsiaTheme="minorEastAsia" w:hAnsi="Cambria Math"/>
+                          <w:i/>
+                        </w:rPr>
+                      </m:ctrlPr>
+                    </m:fPr>
+                    <m:num>
+                      <m:f>
+                        <m:fPr>
+                          <m:ctrlPr>
+                            <w:rPr>
+                              <w:rFonts w:ascii="Cambria Math" w:eastAsiaTheme="minorEastAsia" w:hAnsi="Cambria Math"/>
+                              <w:i/>
+                            </w:rPr>
+                          </m:ctrlPr>
+                        </m:fPr>
+                        <m:num>
+                          <m:r>
+                            <w:rPr>
+                              <w:rFonts w:ascii="Cambria Math" w:eastAsiaTheme="minorEastAsia" w:hAnsi="Cambria Math"/>
+                            </w:rPr>
+                            <m:t>1</m:t>
+                          </m:r>
+                        </m:num>
+                        <m:den>
+                          <m:r>
+                            <w:rPr>
+                              <w:rFonts w:ascii="Cambria Math" w:eastAsiaTheme="minorEastAsia" w:hAnsi="Cambria Math"/>
+                            </w:rPr>
+                            <m:t>2</m:t>
+                          </m:r>
+                        </m:den>
+                      </m:f>
+                      <m:sSup>
+                        <m:sSupPr>
+                          <m:ctrlPr>
+                            <w:rPr>
+                              <w:rFonts w:ascii="Cambria Math" w:eastAsiaTheme="minorEastAsia" w:hAnsi="Cambria Math"/>
+                              <w:i/>
+                            </w:rPr>
+                          </m:ctrlPr>
+                        </m:sSupPr>
+                        <m:e>
+                          <m:r>
+                            <w:rPr>
+                              <w:rFonts w:ascii="Cambria Math" w:eastAsiaTheme="minorEastAsia" w:hAnsi="Cambria Math"/>
+                            </w:rPr>
+                            <m:t>z</m:t>
+                          </m:r>
+                        </m:e>
+                        <m:sup>
+                          <m:r>
+                            <w:rPr>
+                              <w:rFonts w:ascii="Cambria Math" w:eastAsiaTheme="minorEastAsia" w:hAnsi="Cambria Math"/>
+                            </w:rPr>
+                            <m:t>2</m:t>
+                          </m:r>
+                        </m:sup>
+                      </m:sSup>
+                      <m:r>
+                        <w:rPr>
+                          <w:rFonts w:ascii="Cambria Math" w:eastAsiaTheme="minorEastAsia" w:hAnsi="Cambria Math"/>
+                        </w:rPr>
+                        <m:t>-z+</m:t>
+                      </m:r>
+                      <m:f>
+                        <m:fPr>
+                          <m:ctrlPr>
+                            <w:rPr>
+                              <w:rFonts w:ascii="Cambria Math" w:eastAsiaTheme="minorEastAsia" w:hAnsi="Cambria Math"/>
+                              <w:i/>
+                            </w:rPr>
+                          </m:ctrlPr>
+                        </m:fPr>
+                        <m:num>
+                          <m:r>
+                            <w:rPr>
+                              <w:rFonts w:ascii="Cambria Math" w:eastAsiaTheme="minorEastAsia" w:hAnsi="Cambria Math"/>
+                            </w:rPr>
+                            <m:t>1</m:t>
+                          </m:r>
+                        </m:num>
+                        <m:den>
+                          <m:r>
+                            <w:rPr>
+                              <w:rFonts w:ascii="Cambria Math" w:eastAsiaTheme="minorEastAsia" w:hAnsi="Cambria Math"/>
+                            </w:rPr>
+                            <m:t>2</m:t>
+                          </m:r>
+                        </m:den>
+                      </m:f>
+                    </m:num>
+                    <m:den>
+                      <m:r>
+                        <w:rPr>
+                          <w:rFonts w:ascii="Cambria Math" w:eastAsiaTheme="minorEastAsia" w:hAnsi="Cambria Math"/>
+                        </w:rPr>
+                        <m:t>(z+1</m:t>
+                      </m:r>
+                      <m:sSup>
+                        <m:sSupPr>
+                          <m:ctrlPr>
+                            <w:rPr>
+                              <w:rFonts w:ascii="Cambria Math" w:eastAsiaTheme="minorEastAsia" w:hAnsi="Cambria Math"/>
+                              <w:i/>
+                            </w:rPr>
+                          </m:ctrlPr>
+                        </m:sSupPr>
+                        <m:e>
+                          <m:r>
+                            <w:rPr>
+                              <w:rFonts w:ascii="Cambria Math" w:eastAsiaTheme="minorEastAsia" w:hAnsi="Cambria Math"/>
+                            </w:rPr>
+                            <m:t>)</m:t>
+                          </m:r>
+                        </m:e>
+                        <m:sup>
+                          <m:r>
+                            <w:rPr>
+                              <w:rFonts w:ascii="Cambria Math" w:eastAsiaTheme="minorEastAsia" w:hAnsi="Cambria Math"/>
+                            </w:rPr>
+                            <m:t>2</m:t>
+                          </m:r>
+                        </m:sup>
+                      </m:sSup>
+                    </m:den>
+                  </m:f>
+                </m:e>
+              </m:d>
+              <m:r>
+                <w:rPr>
+                  <w:rFonts w:ascii="Cambria Math" w:eastAsiaTheme="minorEastAsia" w:hAnsi="Cambria Math"/>
+                </w:rPr>
+                <m:t>+</m:t>
+              </m:r>
+              <m:d>
+                <m:dPr>
+                  <m:ctrlPr>
+                    <w:rPr>
+                      <w:rFonts w:ascii="Cambria Math" w:eastAsiaTheme="minorEastAsia" w:hAnsi="Cambria Math"/>
+                      <w:i/>
+                    </w:rPr>
+                  </m:ctrlPr>
+                </m:dPr>
+                <m:e>
+                  <m:f>
+                    <m:fPr>
+                      <m:ctrlPr>
+                        <w:rPr>
+                          <w:rFonts w:ascii="Cambria Math" w:eastAsiaTheme="minorEastAsia" w:hAnsi="Cambria Math"/>
+                          <w:i/>
+                        </w:rPr>
+                      </m:ctrlPr>
+                    </m:fPr>
+                    <m:num>
+                      <m:f>
+                        <m:fPr>
+                          <m:ctrlPr>
+                            <w:rPr>
+                              <w:rFonts w:ascii="Cambria Math" w:eastAsiaTheme="minorEastAsia" w:hAnsi="Cambria Math"/>
+                              <w:i/>
+                            </w:rPr>
+                          </m:ctrlPr>
+                        </m:fPr>
+                        <m:num>
+                          <m:r>
+                            <w:rPr>
+                              <w:rFonts w:ascii="Cambria Math" w:eastAsiaTheme="minorEastAsia" w:hAnsi="Cambria Math"/>
+                            </w:rPr>
+                            <m:t>1</m:t>
+                          </m:r>
+                        </m:num>
+                        <m:den>
+                          <m:r>
+                            <w:rPr>
+                              <w:rFonts w:ascii="Cambria Math" w:eastAsiaTheme="minorEastAsia" w:hAnsi="Cambria Math"/>
+                            </w:rPr>
+                            <m:t>2</m:t>
+                          </m:r>
+                        </m:den>
+                      </m:f>
+                      <m:r>
+                        <w:rPr>
+                          <w:rFonts w:ascii="Cambria Math" w:eastAsiaTheme="minorEastAsia" w:hAnsi="Cambria Math"/>
+                        </w:rPr>
+                        <m:t>z-</m:t>
+                      </m:r>
+                      <m:f>
+                        <m:fPr>
+                          <m:ctrlPr>
+                            <w:rPr>
+                              <w:rFonts w:ascii="Cambria Math" w:eastAsiaTheme="minorEastAsia" w:hAnsi="Cambria Math"/>
+                              <w:i/>
+                            </w:rPr>
+                          </m:ctrlPr>
+                        </m:fPr>
+                        <m:num>
+                          <m:r>
+                            <w:rPr>
+                              <w:rFonts w:ascii="Cambria Math" w:eastAsiaTheme="minorEastAsia" w:hAnsi="Cambria Math"/>
+                            </w:rPr>
+                            <m:t>1</m:t>
+                          </m:r>
+                        </m:num>
+                        <m:den>
+                          <m:r>
+                            <w:rPr>
+                              <w:rFonts w:ascii="Cambria Math" w:eastAsiaTheme="minorEastAsia" w:hAnsi="Cambria Math"/>
+                            </w:rPr>
+                            <m:t>2</m:t>
+                          </m:r>
+                        </m:den>
+                      </m:f>
+                    </m:num>
+                    <m:den>
+                      <m:d>
+                        <m:dPr>
+                          <m:ctrlPr>
+                            <w:rPr>
+                              <w:rFonts w:ascii="Cambria Math" w:eastAsiaTheme="minorEastAsia" w:hAnsi="Cambria Math"/>
+                              <w:i/>
+                            </w:rPr>
+                          </m:ctrlPr>
+                        </m:dPr>
+                        <m:e>
+                          <m:r>
+                            <w:rPr>
+                              <w:rFonts w:ascii="Cambria Math" w:eastAsiaTheme="minorEastAsia" w:hAnsi="Cambria Math"/>
+                            </w:rPr>
+                            <m:t>z+1</m:t>
+                          </m:r>
+                        </m:e>
+                      </m:d>
+                    </m:den>
+                  </m:f>
+                </m:e>
+              </m:d>
+              <m:r>
+                <w:rPr>
+                  <w:rFonts w:ascii="Cambria Math" w:eastAsiaTheme="minorEastAsia" w:hAnsi="Cambria Math"/>
+                </w:rPr>
+                <m:t>+2</m:t>
+              </m:r>
+            </m:den>
+          </m:f>
+        </m:oMath>
+      </m:oMathPara>
+    </w:p>
+    <w:p>
+      <w:pPr>
+        <w:rPr>
+          <w:rFonts w:eastAsiaTheme="minorEastAsia"/>
+        </w:rPr>
+      </w:pPr>
+      <m:oMathPara>
+        <m:oMath>
+          <m:r>
+            <w:rPr>
+              <w:rFonts w:ascii="Cambria Math" w:eastAsiaTheme="minorEastAsia" w:hAnsi="Cambria Math"/>
+            </w:rPr>
+            <m:t>H</m:t>
+          </m:r>
+          <m:d>
+            <m:dPr>
+              <m:ctrlPr>
+                <w:rPr>
+                  <w:rFonts w:ascii="Cambria Math" w:eastAsiaTheme="minorEastAsia" w:hAnsi="Cambria Math"/>
+                  <w:i/>
+                </w:rPr>
+              </m:ctrlPr>
+            </m:dPr>
+            <m:e>
+              <m:r>
+                <w:rPr>
+                  <w:rFonts w:ascii="Cambria Math" w:eastAsiaTheme="minorEastAsia" w:hAnsi="Cambria Math"/>
+                </w:rPr>
+                <m:t>z</m:t>
+              </m:r>
+            </m:e>
+          </m:d>
+          <m:r>
+            <w:rPr>
+              <w:rFonts w:ascii="Cambria Math" w:eastAsiaTheme="minorEastAsia" w:hAnsi="Cambria Math"/>
+            </w:rPr>
+            <m:t>=</m:t>
+          </m:r>
+          <m:f>
+            <m:fPr>
+              <m:ctrlPr>
+                <w:rPr>
+                  <w:rFonts w:ascii="Cambria Math" w:eastAsiaTheme="minorEastAsia" w:hAnsi="Cambria Math"/>
+                  <w:i/>
+                </w:rPr>
+              </m:ctrlPr>
+            </m:fPr>
+            <m:num>
+              <m:f>
+                <m:fPr>
+                  <m:ctrlPr>
+                    <w:rPr>
+                      <w:rFonts w:ascii="Cambria Math" w:eastAsiaTheme="minorEastAsia" w:hAnsi="Cambria Math"/>
+                      <w:i/>
+                    </w:rPr>
+                  </m:ctrlPr>
+                </m:fPr>
+                <m:num>
+                  <m:r>
+                    <w:rPr>
+                      <w:rFonts w:ascii="Cambria Math" w:eastAsiaTheme="minorEastAsia" w:hAnsi="Cambria Math"/>
+                    </w:rPr>
+                    <m:t>1</m:t>
+                  </m:r>
+                </m:num>
+                <m:den>
+                  <m:r>
+                    <w:rPr>
+                      <w:rFonts w:ascii="Cambria Math" w:eastAsiaTheme="minorEastAsia" w:hAnsi="Cambria Math"/>
+                    </w:rPr>
+                    <m:t>2</m:t>
+                  </m:r>
+                </m:den>
+              </m:f>
+              <m:r>
+                <w:rPr>
+                  <w:rFonts w:ascii="Cambria Math" w:eastAsiaTheme="minorEastAsia" w:hAnsi="Cambria Math"/>
+                </w:rPr>
+                <m:t>.</m:t>
+              </m:r>
+              <m:d>
+                <m:dPr>
+                  <m:ctrlPr>
+                    <w:rPr>
+                      <w:rFonts w:ascii="Cambria Math" w:eastAsiaTheme="minorEastAsia" w:hAnsi="Cambria Math"/>
+                      <w:i/>
+                    </w:rPr>
+                  </m:ctrlPr>
+                </m:dPr>
+                <m:e>
+                  <m:r>
+                    <w:rPr>
+                      <w:rFonts w:ascii="Cambria Math" w:eastAsiaTheme="minorEastAsia" w:hAnsi="Cambria Math"/>
+                    </w:rPr>
+                    <m:t>z+1</m:t>
+                  </m:r>
+                </m:e>
+              </m:d>
+            </m:num>
+            <m:den>
+              <m:d>
+                <m:dPr>
+                  <m:ctrlPr>
+                    <w:rPr>
+                      <w:rFonts w:ascii="Cambria Math" w:eastAsiaTheme="minorEastAsia" w:hAnsi="Cambria Math"/>
+                      <w:i/>
+                    </w:rPr>
+                  </m:ctrlPr>
+                </m:dPr>
+                <m:e>
+                  <m:f>
+                    <m:fPr>
+                      <m:ctrlPr>
+                        <w:rPr>
+                          <w:rFonts w:ascii="Cambria Math" w:eastAsiaTheme="minorEastAsia" w:hAnsi="Cambria Math"/>
+                          <w:i/>
+                        </w:rPr>
+                      </m:ctrlPr>
+                    </m:fPr>
+                    <m:num>
+                      <m:f>
+                        <m:fPr>
+                          <m:ctrlPr>
+                            <w:rPr>
+                              <w:rFonts w:ascii="Cambria Math" w:eastAsiaTheme="minorEastAsia" w:hAnsi="Cambria Math"/>
+                              <w:i/>
+                            </w:rPr>
+                          </m:ctrlPr>
+                        </m:fPr>
+                        <m:num>
+                          <m:r>
+                            <w:rPr>
+                              <w:rFonts w:ascii="Cambria Math" w:eastAsiaTheme="minorEastAsia" w:hAnsi="Cambria Math"/>
+                            </w:rPr>
+                            <m:t>1</m:t>
+                          </m:r>
+                        </m:num>
+                        <m:den>
+                          <m:r>
+                            <w:rPr>
+                              <w:rFonts w:ascii="Cambria Math" w:eastAsiaTheme="minorEastAsia" w:hAnsi="Cambria Math"/>
+                            </w:rPr>
+                            <m:t>2</m:t>
+                          </m:r>
+                        </m:den>
+                      </m:f>
+                      <m:sSup>
+                        <m:sSupPr>
+                          <m:ctrlPr>
+                            <w:rPr>
+                              <w:rFonts w:ascii="Cambria Math" w:eastAsiaTheme="minorEastAsia" w:hAnsi="Cambria Math"/>
+                              <w:i/>
+                            </w:rPr>
+                          </m:ctrlPr>
+                        </m:sSupPr>
+                        <m:e>
+                          <m:r>
+                            <w:rPr>
+                              <w:rFonts w:ascii="Cambria Math" w:eastAsiaTheme="minorEastAsia" w:hAnsi="Cambria Math"/>
+                            </w:rPr>
+                            <m:t>z</m:t>
+                          </m:r>
+                        </m:e>
+                        <m:sup>
+                          <m:r>
+                            <w:rPr>
+                              <w:rFonts w:ascii="Cambria Math" w:eastAsiaTheme="minorEastAsia" w:hAnsi="Cambria Math"/>
+                            </w:rPr>
+                            <m:t>2</m:t>
+                          </m:r>
+                        </m:sup>
+                      </m:sSup>
+                      <m:r>
+                        <w:rPr>
+                          <w:rFonts w:ascii="Cambria Math" w:eastAsiaTheme="minorEastAsia" w:hAnsi="Cambria Math"/>
+                        </w:rPr>
+                        <m:t>-z+</m:t>
+                      </m:r>
+                      <m:f>
+                        <m:fPr>
+                          <m:ctrlPr>
+                            <w:rPr>
+                              <w:rFonts w:ascii="Cambria Math" w:eastAsiaTheme="minorEastAsia" w:hAnsi="Cambria Math"/>
+                              <w:i/>
+                            </w:rPr>
+                          </m:ctrlPr>
+                        </m:fPr>
+                        <m:num>
+                          <m:r>
+                            <w:rPr>
+                              <w:rFonts w:ascii="Cambria Math" w:eastAsiaTheme="minorEastAsia" w:hAnsi="Cambria Math"/>
+                            </w:rPr>
+                            <m:t>1</m:t>
+                          </m:r>
+                        </m:num>
+                        <m:den>
+                          <m:r>
+                            <w:rPr>
+                              <w:rFonts w:ascii="Cambria Math" w:eastAsiaTheme="minorEastAsia" w:hAnsi="Cambria Math"/>
+                            </w:rPr>
+                            <m:t>2</m:t>
+                          </m:r>
+                        </m:den>
+                      </m:f>
+                    </m:num>
+                    <m:den>
+                      <m:d>
+                        <m:dPr>
+                          <m:ctrlPr>
+                            <w:rPr>
+                              <w:rFonts w:ascii="Cambria Math" w:eastAsiaTheme="minorEastAsia" w:hAnsi="Cambria Math"/>
+                              <w:i/>
+                            </w:rPr>
+                          </m:ctrlPr>
+                        </m:dPr>
+                        <m:e>
+                          <m:r>
+                            <w:rPr>
+                              <w:rFonts w:ascii="Cambria Math" w:eastAsiaTheme="minorEastAsia" w:hAnsi="Cambria Math"/>
+                            </w:rPr>
+                            <m:t>z+1</m:t>
+                          </m:r>
+                        </m:e>
+                      </m:d>
+                    </m:den>
+                  </m:f>
+                </m:e>
+              </m:d>
+              <m:r>
+                <w:rPr>
+                  <w:rFonts w:ascii="Cambria Math" w:eastAsiaTheme="minorEastAsia" w:hAnsi="Cambria Math"/>
+                </w:rPr>
+                <m:t>+</m:t>
+              </m:r>
+              <m:f>
+                <m:fPr>
+                  <m:ctrlPr>
+                    <w:rPr>
+                      <w:rFonts w:ascii="Cambria Math" w:eastAsiaTheme="minorEastAsia" w:hAnsi="Cambria Math"/>
+                      <w:i/>
+                    </w:rPr>
+                  </m:ctrlPr>
+                </m:fPr>
+                <m:num>
+                  <m:r>
+                    <w:rPr>
+                      <w:rFonts w:ascii="Cambria Math" w:eastAsiaTheme="minorEastAsia" w:hAnsi="Cambria Math"/>
+                    </w:rPr>
+                    <m:t>1</m:t>
+                  </m:r>
+                </m:num>
+                <m:den>
+                  <m:r>
+                    <w:rPr>
+                      <w:rFonts w:ascii="Cambria Math" w:eastAsiaTheme="minorEastAsia" w:hAnsi="Cambria Math"/>
+                    </w:rPr>
+                    <m:t>2</m:t>
+                  </m:r>
+                </m:den>
+              </m:f>
+              <m:r>
+                <w:rPr>
+                  <w:rFonts w:ascii="Cambria Math" w:eastAsiaTheme="minorEastAsia" w:hAnsi="Cambria Math"/>
+                </w:rPr>
+                <m:t>z-</m:t>
+              </m:r>
+              <m:f>
+                <m:fPr>
+                  <m:ctrlPr>
+                    <w:rPr>
+                      <w:rFonts w:ascii="Cambria Math" w:eastAsiaTheme="minorEastAsia" w:hAnsi="Cambria Math"/>
+                      <w:i/>
+                    </w:rPr>
+                  </m:ctrlPr>
+                </m:fPr>
+                <m:num>
+                  <m:r>
+                    <w:rPr>
+                      <w:rFonts w:ascii="Cambria Math" w:eastAsiaTheme="minorEastAsia" w:hAnsi="Cambria Math"/>
+                    </w:rPr>
+                    <m:t>1</m:t>
+                  </m:r>
+                </m:num>
+                <m:den>
+                  <m:r>
+                    <w:rPr>
+                      <w:rFonts w:ascii="Cambria Math" w:eastAsiaTheme="minorEastAsia" w:hAnsi="Cambria Math"/>
+                    </w:rPr>
+                    <m:t>2</m:t>
+                  </m:r>
+                </m:den>
+              </m:f>
+              <m:r>
+                <w:rPr>
+                  <w:rFonts w:ascii="Cambria Math" w:eastAsiaTheme="minorEastAsia" w:hAnsi="Cambria Math"/>
+                </w:rPr>
+                <m:t>+2</m:t>
+              </m:r>
+              <m:d>
+                <m:dPr>
+                  <m:ctrlPr>
+                    <w:rPr>
+                      <w:rFonts w:ascii="Cambria Math" w:eastAsiaTheme="minorEastAsia" w:hAnsi="Cambria Math"/>
+                      <w:i/>
+                    </w:rPr>
+                  </m:ctrlPr>
+                </m:dPr>
+                <m:e>
+                  <m:r>
+                    <w:rPr>
+                      <w:rFonts w:ascii="Cambria Math" w:eastAsiaTheme="minorEastAsia" w:hAnsi="Cambria Math"/>
+                    </w:rPr>
+                    <m:t>z+1</m:t>
+                  </m:r>
+                </m:e>
+              </m:d>
+            </m:den>
+          </m:f>
+        </m:oMath>
+      </m:oMathPara>
+    </w:p>
+    <w:p>
+      <w:pPr>
+        <w:rPr>
+          <w:rFonts w:eastAsiaTheme="minorEastAsia"/>
+        </w:rPr>
+      </w:pPr>
+      <m:oMathPara>
+        <m:oMath>
+          <m:r>
+            <w:rPr>
+              <w:rFonts w:ascii="Cambria Math" w:eastAsiaTheme="minorEastAsia" w:hAnsi="Cambria Math"/>
+            </w:rPr>
+            <m:t>H</m:t>
+          </m:r>
+          <m:d>
+            <m:dPr>
+              <m:ctrlPr>
+                <w:rPr>
+                  <w:rFonts w:ascii="Cambria Math" w:eastAsiaTheme="minorEastAsia" w:hAnsi="Cambria Math"/>
+                  <w:i/>
+                </w:rPr>
+              </m:ctrlPr>
+            </m:dPr>
+            <m:e>
+              <m:r>
+                <w:rPr>
+                  <w:rFonts w:ascii="Cambria Math" w:eastAsiaTheme="minorEastAsia" w:hAnsi="Cambria Math"/>
+                </w:rPr>
+                <m:t>z</m:t>
+              </m:r>
+            </m:e>
+          </m:d>
+          <m:r>
+            <w:rPr>
+              <w:rFonts w:ascii="Cambria Math" w:eastAsiaTheme="minorEastAsia" w:hAnsi="Cambria Math"/>
+            </w:rPr>
+            <m:t xml:space="preserve">= </m:t>
+          </m:r>
+          <m:f>
+            <m:fPr>
+              <m:ctrlPr>
+                <w:rPr>
+                  <w:rFonts w:ascii="Cambria Math" w:eastAsiaTheme="minorEastAsia" w:hAnsi="Cambria Math"/>
+                  <w:i/>
+                </w:rPr>
+              </m:ctrlPr>
+            </m:fPr>
+            <m:num>
+              <m:f>
+                <m:fPr>
+                  <m:ctrlPr>
+                    <w:rPr>
+                      <w:rFonts w:ascii="Cambria Math" w:eastAsiaTheme="minorEastAsia" w:hAnsi="Cambria Math"/>
+                      <w:i/>
+                    </w:rPr>
+                  </m:ctrlPr>
+                </m:fPr>
+                <m:num>
+                  <m:r>
+                    <w:rPr>
+                      <w:rFonts w:ascii="Cambria Math" w:eastAsiaTheme="minorEastAsia" w:hAnsi="Cambria Math"/>
+                    </w:rPr>
+                    <m:t>z+1</m:t>
+                  </m:r>
+                </m:num>
+                <m:den>
+                  <m:r>
+                    <w:rPr>
+                      <w:rFonts w:ascii="Cambria Math" w:eastAsiaTheme="minorEastAsia" w:hAnsi="Cambria Math"/>
+                    </w:rPr>
+                    <m:t>2</m:t>
+                  </m:r>
+                </m:den>
+              </m:f>
+            </m:num>
+            <m:den>
+              <m:f>
+                <m:fPr>
+                  <m:ctrlPr>
+                    <w:rPr>
+                      <w:rFonts w:ascii="Cambria Math" w:eastAsiaTheme="minorEastAsia" w:hAnsi="Cambria Math"/>
+                      <w:i/>
+                    </w:rPr>
+                  </m:ctrlPr>
+                </m:fPr>
+                <m:num>
+                  <m:f>
+                    <m:fPr>
+                      <m:ctrlPr>
+                        <w:rPr>
+                          <w:rFonts w:ascii="Cambria Math" w:eastAsiaTheme="minorEastAsia" w:hAnsi="Cambria Math"/>
+                          <w:i/>
+                        </w:rPr>
+                      </m:ctrlPr>
+                    </m:fPr>
+                    <m:num>
+                      <m:r>
+                        <w:rPr>
+                          <w:rFonts w:ascii="Cambria Math" w:eastAsiaTheme="minorEastAsia" w:hAnsi="Cambria Math"/>
+                        </w:rPr>
+                        <m:t>1</m:t>
+                      </m:r>
+                    </m:num>
+                    <m:den>
+                      <m:r>
+                        <w:rPr>
+                          <w:rFonts w:ascii="Cambria Math" w:eastAsiaTheme="minorEastAsia" w:hAnsi="Cambria Math"/>
+                        </w:rPr>
+                        <m:t>2</m:t>
+                      </m:r>
+                    </m:den>
+                  </m:f>
+                  <m:sSup>
+                    <m:sSupPr>
+                      <m:ctrlPr>
+                        <w:rPr>
+                          <w:rFonts w:ascii="Cambria Math" w:eastAsiaTheme="minorEastAsia" w:hAnsi="Cambria Math"/>
+                          <w:i/>
+                        </w:rPr>
+                      </m:ctrlPr>
+                    </m:sSupPr>
+                    <m:e>
+                      <m:r>
+                        <w:rPr>
+                          <w:rFonts w:ascii="Cambria Math" w:eastAsiaTheme="minorEastAsia" w:hAnsi="Cambria Math"/>
+                        </w:rPr>
+                        <m:t>z</m:t>
+                      </m:r>
+                    </m:e>
+                    <m:sup>
+                      <m:r>
+                        <w:rPr>
+                          <w:rFonts w:ascii="Cambria Math" w:eastAsiaTheme="minorEastAsia" w:hAnsi="Cambria Math"/>
+                        </w:rPr>
+                        <m:t>2</m:t>
+                      </m:r>
+                    </m:sup>
+                  </m:sSup>
+                  <m:r>
+                    <w:rPr>
+                      <w:rFonts w:ascii="Cambria Math" w:eastAsiaTheme="minorEastAsia" w:hAnsi="Cambria Math"/>
+                    </w:rPr>
+                    <m:t>-z+</m:t>
+                  </m:r>
+                  <m:f>
+                    <m:fPr>
+                      <m:ctrlPr>
+                        <w:rPr>
+                          <w:rFonts w:ascii="Cambria Math" w:eastAsiaTheme="minorEastAsia" w:hAnsi="Cambria Math"/>
+                          <w:i/>
+                        </w:rPr>
+                      </m:ctrlPr>
+                    </m:fPr>
+                    <m:num>
+                      <m:r>
+                        <w:rPr>
+                          <w:rFonts w:ascii="Cambria Math" w:eastAsiaTheme="minorEastAsia" w:hAnsi="Cambria Math"/>
+                        </w:rPr>
+                        <m:t>1</m:t>
+                      </m:r>
+                    </m:num>
+                    <m:den>
+                      <m:r>
+                        <w:rPr>
+                          <w:rFonts w:ascii="Cambria Math" w:eastAsiaTheme="minorEastAsia" w:hAnsi="Cambria Math"/>
+                        </w:rPr>
+                        <m:t>2</m:t>
+                      </m:r>
+                    </m:den>
+                  </m:f>
+                  <m:r>
+                    <w:rPr>
+                      <w:rFonts w:ascii="Cambria Math" w:eastAsiaTheme="minorEastAsia" w:hAnsi="Cambria Math"/>
+                    </w:rPr>
+                    <m:t>+</m:t>
+                  </m:r>
+                  <m:d>
+                    <m:dPr>
+                      <m:ctrlPr>
+                        <w:rPr>
+                          <w:rFonts w:ascii="Cambria Math" w:eastAsiaTheme="minorEastAsia" w:hAnsi="Cambria Math"/>
+                          <w:i/>
+                        </w:rPr>
+                      </m:ctrlPr>
+                    </m:dPr>
+                    <m:e>
+                      <m:f>
+                        <m:fPr>
+                          <m:ctrlPr>
+                            <w:rPr>
+                              <w:rFonts w:ascii="Cambria Math" w:eastAsiaTheme="minorEastAsia" w:hAnsi="Cambria Math"/>
+                              <w:i/>
+                            </w:rPr>
+                          </m:ctrlPr>
+                        </m:fPr>
+                        <m:num>
+                          <m:r>
+                            <w:rPr>
+                              <w:rFonts w:ascii="Cambria Math" w:eastAsiaTheme="minorEastAsia" w:hAnsi="Cambria Math"/>
+                            </w:rPr>
+                            <m:t>1</m:t>
+                          </m:r>
+                        </m:num>
+                        <m:den>
+                          <m:r>
+                            <w:rPr>
+                              <w:rFonts w:ascii="Cambria Math" w:eastAsiaTheme="minorEastAsia" w:hAnsi="Cambria Math"/>
+                            </w:rPr>
+                            <m:t>2</m:t>
+                          </m:r>
+                        </m:den>
+                      </m:f>
+                      <m:r>
+                        <w:rPr>
+                          <w:rFonts w:ascii="Cambria Math" w:eastAsiaTheme="minorEastAsia" w:hAnsi="Cambria Math"/>
+                        </w:rPr>
+                        <m:t>z-</m:t>
+                      </m:r>
+                      <m:f>
+                        <m:fPr>
+                          <m:ctrlPr>
+                            <w:rPr>
+                              <w:rFonts w:ascii="Cambria Math" w:eastAsiaTheme="minorEastAsia" w:hAnsi="Cambria Math"/>
+                              <w:i/>
+                            </w:rPr>
+                          </m:ctrlPr>
+                        </m:fPr>
+                        <m:num>
+                          <m:r>
+                            <w:rPr>
+                              <w:rFonts w:ascii="Cambria Math" w:eastAsiaTheme="minorEastAsia" w:hAnsi="Cambria Math"/>
+                            </w:rPr>
+                            <m:t>1</m:t>
+                          </m:r>
+                        </m:num>
+                        <m:den>
+                          <m:r>
+                            <w:rPr>
+                              <w:rFonts w:ascii="Cambria Math" w:eastAsiaTheme="minorEastAsia" w:hAnsi="Cambria Math"/>
+                            </w:rPr>
+                            <m:t>2</m:t>
+                          </m:r>
+                        </m:den>
+                      </m:f>
+                    </m:e>
+                  </m:d>
+                  <m:r>
+                    <w:rPr>
+                      <w:rFonts w:ascii="Cambria Math" w:eastAsiaTheme="minorEastAsia" w:hAnsi="Cambria Math"/>
+                    </w:rPr>
+                    <m:t>.</m:t>
+                  </m:r>
+                  <m:d>
+                    <m:dPr>
+                      <m:ctrlPr>
+                        <w:rPr>
+                          <w:rFonts w:ascii="Cambria Math" w:eastAsiaTheme="minorEastAsia" w:hAnsi="Cambria Math"/>
+                          <w:i/>
+                        </w:rPr>
+                      </m:ctrlPr>
+                    </m:dPr>
+                    <m:e>
+                      <m:r>
+                        <w:rPr>
+                          <w:rFonts w:ascii="Cambria Math" w:eastAsiaTheme="minorEastAsia" w:hAnsi="Cambria Math"/>
+                        </w:rPr>
+                        <m:t>z+1</m:t>
+                      </m:r>
+                    </m:e>
+                  </m:d>
+                  <m:r>
+                    <w:rPr>
+                      <w:rFonts w:ascii="Cambria Math" w:eastAsiaTheme="minorEastAsia" w:hAnsi="Cambria Math"/>
+                    </w:rPr>
+                    <m:t>+</m:t>
+                  </m:r>
+                  <m:d>
+                    <m:dPr>
+                      <m:ctrlPr>
+                        <w:rPr>
+                          <w:rFonts w:ascii="Cambria Math" w:eastAsiaTheme="minorEastAsia" w:hAnsi="Cambria Math"/>
+                          <w:i/>
+                        </w:rPr>
+                      </m:ctrlPr>
+                    </m:dPr>
+                    <m:e>
+                      <m:r>
+                        <w:rPr>
+                          <w:rFonts w:ascii="Cambria Math" w:eastAsiaTheme="minorEastAsia" w:hAnsi="Cambria Math"/>
+                        </w:rPr>
+                        <m:t>2z+2</m:t>
+                      </m:r>
+                    </m:e>
+                  </m:d>
+                  <m:r>
+                    <w:rPr>
+                      <w:rFonts w:ascii="Cambria Math" w:eastAsiaTheme="minorEastAsia" w:hAnsi="Cambria Math"/>
+                    </w:rPr>
+                    <m:t>.</m:t>
+                  </m:r>
+                  <m:d>
+                    <m:dPr>
+                      <m:ctrlPr>
+                        <w:rPr>
+                          <w:rFonts w:ascii="Cambria Math" w:eastAsiaTheme="minorEastAsia" w:hAnsi="Cambria Math"/>
+                          <w:i/>
+                        </w:rPr>
+                      </m:ctrlPr>
+                    </m:dPr>
+                    <m:e>
+                      <m:r>
+                        <w:rPr>
+                          <w:rFonts w:ascii="Cambria Math" w:eastAsiaTheme="minorEastAsia" w:hAnsi="Cambria Math"/>
+                        </w:rPr>
+                        <m:t>z+1</m:t>
+                      </m:r>
+                    </m:e>
+                  </m:d>
+                </m:num>
+                <m:den>
+                  <m:d>
+                    <m:dPr>
+                      <m:ctrlPr>
+                        <w:rPr>
+                          <w:rFonts w:ascii="Cambria Math" w:eastAsiaTheme="minorEastAsia" w:hAnsi="Cambria Math"/>
+                          <w:i/>
+                        </w:rPr>
+                      </m:ctrlPr>
+                    </m:dPr>
+                    <m:e>
+                      <m:r>
+                        <w:rPr>
+                          <w:rFonts w:ascii="Cambria Math" w:eastAsiaTheme="minorEastAsia" w:hAnsi="Cambria Math"/>
+                        </w:rPr>
+                        <m:t>z+1</m:t>
+                      </m:r>
+                    </m:e>
+                  </m:d>
+                </m:den>
+              </m:f>
+            </m:den>
+          </m:f>
+        </m:oMath>
+      </m:oMathPara>
+    </w:p>
+    <w:p>
+      <w:pPr>
+        <w:rPr>
+          <w:rFonts w:eastAsiaTheme="minorEastAsia"/>
+        </w:rPr>
+      </w:pPr>
+      <m:oMathPara>
+        <m:oMath>
+          <m:r>
+            <w:rPr>
+              <w:rFonts w:ascii="Cambria Math" w:eastAsiaTheme="minorEastAsia" w:hAnsi="Cambria Math"/>
+            </w:rPr>
+            <m:t xml:space="preserve">H(Z)= </m:t>
+          </m:r>
+          <m:f>
+            <m:fPr>
+              <m:ctrlPr>
+                <w:rPr>
+                  <w:rFonts w:ascii="Cambria Math" w:eastAsiaTheme="minorEastAsia" w:hAnsi="Cambria Math"/>
+                  <w:i/>
+                </w:rPr>
+              </m:ctrlPr>
+            </m:fPr>
+            <m:num>
+              <m:f>
+                <m:fPr>
+                  <m:ctrlPr>
+                    <w:rPr>
+                      <w:rFonts w:ascii="Cambria Math" w:eastAsiaTheme="minorEastAsia" w:hAnsi="Cambria Math"/>
+                      <w:i/>
+                    </w:rPr>
+                  </m:ctrlPr>
+                </m:fPr>
+                <m:num>
+                  <m:sSup>
+                    <m:sSupPr>
+                      <m:ctrlPr>
+                        <w:rPr>
+                          <w:rFonts w:ascii="Cambria Math" w:eastAsiaTheme="minorEastAsia" w:hAnsi="Cambria Math"/>
+                          <w:i/>
+                        </w:rPr>
+                      </m:ctrlPr>
+                    </m:sSupPr>
+                    <m:e>
+                      <m:d>
+                        <m:dPr>
+                          <m:ctrlPr>
+                            <w:rPr>
+                              <w:rFonts w:ascii="Cambria Math" w:eastAsiaTheme="minorEastAsia" w:hAnsi="Cambria Math"/>
+                              <w:i/>
+                            </w:rPr>
+                          </m:ctrlPr>
+                        </m:dPr>
+                        <m:e>
+                          <m:r>
+                            <w:rPr>
+                              <w:rFonts w:ascii="Cambria Math" w:eastAsiaTheme="minorEastAsia" w:hAnsi="Cambria Math"/>
+                            </w:rPr>
+                            <m:t>z+1</m:t>
+                          </m:r>
+                        </m:e>
+                      </m:d>
+                    </m:e>
+                    <m:sup>
+                      <m:r>
+                        <w:rPr>
+                          <w:rFonts w:ascii="Cambria Math" w:eastAsiaTheme="minorEastAsia" w:hAnsi="Cambria Math"/>
+                        </w:rPr>
+                        <m:t>2</m:t>
+                      </m:r>
+                    </m:sup>
+                  </m:sSup>
+                </m:num>
+                <m:den>
+                  <m:r>
+                    <w:rPr>
+                      <w:rFonts w:ascii="Cambria Math" w:eastAsiaTheme="minorEastAsia" w:hAnsi="Cambria Math"/>
+                    </w:rPr>
+                    <m:t>2</m:t>
+                  </m:r>
+                </m:den>
+              </m:f>
+            </m:num>
+            <m:den>
+              <m:d>
+                <m:dPr>
+                  <m:ctrlPr>
+                    <w:rPr>
+                      <w:rFonts w:ascii="Cambria Math" w:eastAsiaTheme="minorEastAsia" w:hAnsi="Cambria Math"/>
+                      <w:i/>
+                    </w:rPr>
+                  </m:ctrlPr>
+                </m:dPr>
+                <m:e>
+                  <m:f>
+                    <m:fPr>
+                      <m:ctrlPr>
+                        <w:rPr>
+                          <w:rFonts w:ascii="Cambria Math" w:eastAsiaTheme="minorEastAsia" w:hAnsi="Cambria Math"/>
+                          <w:i/>
+                        </w:rPr>
+                      </m:ctrlPr>
+                    </m:fPr>
+                    <m:num>
+                      <m:r>
+                        <w:rPr>
+                          <w:rFonts w:ascii="Cambria Math" w:eastAsiaTheme="minorEastAsia" w:hAnsi="Cambria Math"/>
+                        </w:rPr>
+                        <m:t>1</m:t>
+                      </m:r>
+                    </m:num>
+                    <m:den>
+                      <m:r>
+                        <w:rPr>
+                          <w:rFonts w:ascii="Cambria Math" w:eastAsiaTheme="minorEastAsia" w:hAnsi="Cambria Math"/>
+                        </w:rPr>
+                        <m:t>2</m:t>
+                      </m:r>
+                    </m:den>
+                  </m:f>
+                  <m:r>
+                    <w:rPr>
+                      <w:rFonts w:ascii="Cambria Math" w:eastAsiaTheme="minorEastAsia" w:hAnsi="Cambria Math"/>
+                    </w:rPr>
+                    <m:t>+</m:t>
+                  </m:r>
+                  <m:f>
+                    <m:fPr>
+                      <m:ctrlPr>
+                        <w:rPr>
+                          <w:rFonts w:ascii="Cambria Math" w:eastAsiaTheme="minorEastAsia" w:hAnsi="Cambria Math"/>
+                          <w:i/>
+                        </w:rPr>
+                      </m:ctrlPr>
+                    </m:fPr>
+                    <m:num>
+                      <m:r>
+                        <w:rPr>
+                          <w:rFonts w:ascii="Cambria Math" w:eastAsiaTheme="minorEastAsia" w:hAnsi="Cambria Math"/>
+                        </w:rPr>
+                        <m:t>1</m:t>
+                      </m:r>
+                    </m:num>
+                    <m:den>
+                      <m:r>
+                        <w:rPr>
+                          <w:rFonts w:ascii="Cambria Math" w:eastAsiaTheme="minorEastAsia" w:hAnsi="Cambria Math"/>
+                        </w:rPr>
+                        <m:t>2</m:t>
+                      </m:r>
+                    </m:den>
+                  </m:f>
+                  <m:r>
+                    <w:rPr>
+                      <w:rFonts w:ascii="Cambria Math" w:eastAsiaTheme="minorEastAsia" w:hAnsi="Cambria Math"/>
+                    </w:rPr>
+                    <m:t>+2</m:t>
+                  </m:r>
+                </m:e>
+              </m:d>
+              <m:sSup>
+                <m:sSupPr>
+                  <m:ctrlPr>
+                    <w:rPr>
+                      <w:rFonts w:ascii="Cambria Math" w:eastAsiaTheme="minorEastAsia" w:hAnsi="Cambria Math"/>
+                      <w:i/>
+                    </w:rPr>
+                  </m:ctrlPr>
+                </m:sSupPr>
+                <m:e>
+                  <m:r>
+                    <w:rPr>
+                      <w:rFonts w:ascii="Cambria Math" w:eastAsiaTheme="minorEastAsia" w:hAnsi="Cambria Math"/>
+                    </w:rPr>
+                    <m:t>z</m:t>
+                  </m:r>
+                </m:e>
+                <m:sup>
+                  <m:r>
+                    <w:rPr>
+                      <w:rFonts w:ascii="Cambria Math" w:eastAsiaTheme="minorEastAsia" w:hAnsi="Cambria Math"/>
+                    </w:rPr>
+                    <m:t>2</m:t>
+                  </m:r>
+                </m:sup>
+              </m:sSup>
+              <m:r>
+                <w:rPr>
+                  <w:rFonts w:ascii="Cambria Math" w:eastAsiaTheme="minorEastAsia" w:hAnsi="Cambria Math"/>
+                </w:rPr>
+                <m:t>+4z-z+</m:t>
+              </m:r>
+              <m:f>
+                <m:fPr>
+                  <m:ctrlPr>
+                    <w:rPr>
+                      <w:rFonts w:ascii="Cambria Math" w:eastAsiaTheme="minorEastAsia" w:hAnsi="Cambria Math"/>
+                      <w:i/>
+                    </w:rPr>
+                  </m:ctrlPr>
+                </m:fPr>
+                <m:num>
+                  <m:r>
+                    <w:rPr>
+                      <w:rFonts w:ascii="Cambria Math" w:eastAsiaTheme="minorEastAsia" w:hAnsi="Cambria Math"/>
+                    </w:rPr>
+                    <m:t>1</m:t>
+                  </m:r>
+                </m:num>
+                <m:den>
+                  <m:r>
+                    <w:rPr>
+                      <w:rFonts w:ascii="Cambria Math" w:eastAsiaTheme="minorEastAsia" w:hAnsi="Cambria Math"/>
+                    </w:rPr>
+                    <m:t>2</m:t>
+                  </m:r>
+                </m:den>
+              </m:f>
+              <m:r>
+                <w:rPr>
+                  <w:rFonts w:ascii="Cambria Math" w:eastAsiaTheme="minorEastAsia" w:hAnsi="Cambria Math"/>
+                </w:rPr>
+                <m:t>-</m:t>
+              </m:r>
+              <m:f>
+                <m:fPr>
+                  <m:ctrlPr>
+                    <w:rPr>
+                      <w:rFonts w:ascii="Cambria Math" w:eastAsiaTheme="minorEastAsia" w:hAnsi="Cambria Math"/>
+                      <w:i/>
+                    </w:rPr>
+                  </m:ctrlPr>
+                </m:fPr>
+                <m:num>
+                  <m:r>
+                    <w:rPr>
+                      <w:rFonts w:ascii="Cambria Math" w:eastAsiaTheme="minorEastAsia" w:hAnsi="Cambria Math"/>
+                    </w:rPr>
+                    <m:t>1</m:t>
+                  </m:r>
+                </m:num>
+                <m:den>
+                  <m:r>
+                    <w:rPr>
+                      <w:rFonts w:ascii="Cambria Math" w:eastAsiaTheme="minorEastAsia" w:hAnsi="Cambria Math"/>
+                    </w:rPr>
+                    <m:t>2</m:t>
+                  </m:r>
+                </m:den>
+              </m:f>
+              <m:r>
+                <w:rPr>
+                  <w:rFonts w:ascii="Cambria Math" w:eastAsiaTheme="minorEastAsia" w:hAnsi="Cambria Math"/>
+                </w:rPr>
+                <m:t>+2</m:t>
+              </m:r>
+            </m:den>
+          </m:f>
+        </m:oMath>
+      </m:oMathPara>
+    </w:p>
+    <w:p>
+      <w:pPr>
+        <w:rPr>
+          <w:rFonts w:eastAsiaTheme="minorEastAsia"/>
+          <w:szCs w:val="20"/>
+        </w:rPr>
+      </w:pPr>
+      <m:oMathPara>
+        <m:oMath>
+          <m:r>
+            <w:rPr>
+              <w:rFonts w:ascii="Cambria Math" w:eastAsiaTheme="minorEastAsia" w:hAnsi="Cambria Math"/>
+              <w:szCs w:val="20"/>
+            </w:rPr>
+            <m:t>H(z)=</m:t>
+          </m:r>
+          <m:f>
+            <m:fPr>
+              <m:ctrlPr>
+                <w:rPr>
+                  <w:rFonts w:ascii="Cambria Math" w:eastAsiaTheme="minorEastAsia" w:hAnsi="Cambria Math"/>
+                  <w:i/>
+                  <w:szCs w:val="20"/>
+                </w:rPr>
+              </m:ctrlPr>
+            </m:fPr>
+            <m:num>
+              <m:r>
+                <w:rPr>
+                  <w:rFonts w:ascii="Cambria Math" w:eastAsiaTheme="minorEastAsia" w:hAnsi="Cambria Math"/>
+                  <w:szCs w:val="20"/>
+                </w:rPr>
+                <m:t>(z+1</m:t>
+              </m:r>
+              <m:sSup>
+                <m:sSupPr>
+                  <m:ctrlPr>
+                    <w:rPr>
+                      <w:rFonts w:ascii="Cambria Math" w:eastAsiaTheme="minorEastAsia" w:hAnsi="Cambria Math"/>
+                      <w:i/>
+                      <w:szCs w:val="20"/>
+                    </w:rPr>
+                  </m:ctrlPr>
+                </m:sSupPr>
+                <m:e>
+                  <m:r>
+                    <w:rPr>
+                      <w:rFonts w:ascii="Cambria Math" w:eastAsiaTheme="minorEastAsia" w:hAnsi="Cambria Math"/>
+                      <w:szCs w:val="20"/>
+                    </w:rPr>
+                    <m:t>)</m:t>
+                  </m:r>
+                </m:e>
+                <m:sup>
+                  <m:r>
+                    <w:rPr>
+                      <w:rFonts w:ascii="Cambria Math" w:eastAsiaTheme="minorEastAsia" w:hAnsi="Cambria Math"/>
+                      <w:szCs w:val="20"/>
+                    </w:rPr>
+                    <m:t>2</m:t>
+                  </m:r>
+                </m:sup>
+              </m:sSup>
+            </m:num>
+            <m:den>
+              <m:r>
+                <w:rPr>
+                  <w:rFonts w:ascii="Cambria Math" w:eastAsiaTheme="minorEastAsia" w:hAnsi="Cambria Math"/>
+                  <w:szCs w:val="20"/>
+                </w:rPr>
+                <m:t>2.</m:t>
+              </m:r>
+              <m:d>
+                <m:dPr>
+                  <m:ctrlPr>
+                    <w:rPr>
+                      <w:rFonts w:ascii="Cambria Math" w:eastAsiaTheme="minorEastAsia" w:hAnsi="Cambria Math"/>
+                      <w:i/>
+                      <w:szCs w:val="20"/>
+                    </w:rPr>
+                  </m:ctrlPr>
+                </m:dPr>
+                <m:e>
+                  <m:r>
+                    <w:rPr>
+                      <w:rFonts w:ascii="Cambria Math" w:eastAsiaTheme="minorEastAsia" w:hAnsi="Cambria Math"/>
+                      <w:szCs w:val="20"/>
+                    </w:rPr>
+                    <m:t>3</m:t>
+                  </m:r>
+                  <m:sSup>
+                    <m:sSupPr>
+                      <m:ctrlPr>
+                        <w:rPr>
+                          <w:rFonts w:ascii="Cambria Math" w:eastAsiaTheme="minorEastAsia" w:hAnsi="Cambria Math"/>
+                          <w:i/>
+                          <w:szCs w:val="20"/>
+                        </w:rPr>
+                      </m:ctrlPr>
+                    </m:sSupPr>
+                    <m:e>
+                      <m:r>
+                        <w:rPr>
+                          <w:rFonts w:ascii="Cambria Math" w:eastAsiaTheme="minorEastAsia" w:hAnsi="Cambria Math"/>
+                          <w:szCs w:val="20"/>
+                        </w:rPr>
+                        <m:t>z</m:t>
+                      </m:r>
+                    </m:e>
+                    <m:sup>
+                      <m:r>
+                        <w:rPr>
+                          <w:rFonts w:ascii="Cambria Math" w:eastAsiaTheme="minorEastAsia" w:hAnsi="Cambria Math"/>
+                          <w:szCs w:val="20"/>
+                        </w:rPr>
+                        <m:t>2</m:t>
+                      </m:r>
+                    </m:sup>
+                  </m:sSup>
+                  <m:r>
+                    <w:rPr>
+                      <w:rFonts w:ascii="Cambria Math" w:eastAsiaTheme="minorEastAsia" w:hAnsi="Cambria Math"/>
+                      <w:szCs w:val="20"/>
+                    </w:rPr>
+                    <m:t>+3z+2</m:t>
+                  </m:r>
+                </m:e>
+              </m:d>
+            </m:den>
+          </m:f>
+        </m:oMath>
+      </m:oMathPara>
+    </w:p>
+    <w:p>
+      <w:pPr>
+        <w:rPr>
+          <w:rFonts w:eastAsiaTheme="minorEastAsia"/>
+          <w:szCs w:val="20"/>
+        </w:rPr>
+      </w:pPr>
+      <w:r>
+        <w:rPr>
+          <w:rFonts w:eastAsiaTheme="minorEastAsia"/>
+          <w:szCs w:val="20"/>
+        </w:rPr>
+        <w:t>Entonces, la función de transferencia del filtro digital es la siguiente:</w:t>
+      </w:r>
+    </w:p>
+    <w:tbl>
+      <w:tblPr>
+        <w:tblW w:w="5000" w:type="pct"/>
+        <w:tblInd w:w="55" w:type="dxa"/>
+        <w:tblCellMar>
+          <w:left w:w="70" w:type="dxa"/>
+          <w:right w:w="70" w:type="dxa"/>
+        </w:tblCellMar>
+        <w:tblLook w:val="0000" w:firstRow="0" w:lastRow="0" w:firstColumn="0" w:lastColumn="0" w:noHBand="0" w:noVBand="0"/>
+      </w:tblPr>
+      <w:tblGrid>
+        <w:gridCol w:w="884"/>
+        <w:gridCol w:w="7070"/>
+        <w:gridCol w:w="884"/>
+      </w:tblGrid>
+      <w:tr>
+        <w:tc>
+          <w:tcPr>
+            <w:tcW w:w="500" w:type="pct"/>
+          </w:tcPr>
+          <w:p/>
+        </w:tc>
+        <w:tc>
+          <w:tcPr>
+            <w:tcW w:w="4000" w:type="pct"/>
+            <w:vAlign w:val="center"/>
+          </w:tcPr>
+          <w:p>
+            <w:pPr>
+              <w:jc w:val="center"/>
+            </w:pPr>
+            <m:oMathPara>
+              <m:oMath>
+                <m:r>
+                  <w:rPr>
+                    <w:rFonts w:ascii="Cambria Math" w:hAnsi="Cambria Math"/>
+                  </w:rPr>
+                  <m:t>H(z)</m:t>
+                </m:r>
+                <m:r>
+                  <w:rPr>
+                    <w:rFonts w:ascii="Cambria Math" w:eastAsiaTheme="minorEastAsia" w:hAnsi="Cambria Math"/>
+                    <w:szCs w:val="20"/>
+                  </w:rPr>
+                  <m:t xml:space="preserve">= </m:t>
+                </m:r>
+                <m:f>
+                  <m:fPr>
+                    <m:ctrlPr>
+                      <w:rPr>
+                        <w:rFonts w:ascii="Cambria Math" w:eastAsiaTheme="minorEastAsia" w:hAnsi="Cambria Math"/>
+                        <w:i/>
+                        <w:szCs w:val="20"/>
+                      </w:rPr>
+                    </m:ctrlPr>
+                  </m:fPr>
+                  <m:num>
+                    <m:sSup>
+                      <m:sSupPr>
+                        <m:ctrlPr>
+                          <w:rPr>
+                            <w:rFonts w:ascii="Cambria Math" w:eastAsiaTheme="minorEastAsia" w:hAnsi="Cambria Math"/>
+                            <w:i/>
+                            <w:szCs w:val="20"/>
+                          </w:rPr>
+                        </m:ctrlPr>
+                      </m:sSupPr>
+                      <m:e>
+                        <m:r>
+                          <w:rPr>
+                            <w:rFonts w:ascii="Cambria Math" w:eastAsiaTheme="minorEastAsia" w:hAnsi="Cambria Math"/>
+                            <w:szCs w:val="20"/>
+                          </w:rPr>
+                          <m:t>z</m:t>
+                        </m:r>
+                      </m:e>
+                      <m:sup>
+                        <m:r>
+                          <w:rPr>
+                            <w:rFonts w:ascii="Cambria Math" w:eastAsiaTheme="minorEastAsia" w:hAnsi="Cambria Math"/>
+                            <w:szCs w:val="20"/>
+                          </w:rPr>
+                          <m:t>2</m:t>
+                        </m:r>
+                      </m:sup>
+                    </m:sSup>
+                    <m:r>
+                      <w:rPr>
+                        <w:rFonts w:ascii="Cambria Math" w:eastAsiaTheme="minorEastAsia" w:hAnsi="Cambria Math"/>
+                        <w:szCs w:val="20"/>
+                      </w:rPr>
+                      <m:t>+2z+1</m:t>
+                    </m:r>
+                  </m:num>
+                  <m:den>
+                    <m:r>
+                      <w:rPr>
+                        <w:rFonts w:ascii="Cambria Math" w:eastAsiaTheme="minorEastAsia" w:hAnsi="Cambria Math"/>
+                        <w:szCs w:val="20"/>
+                      </w:rPr>
+                      <m:t>6</m:t>
+                    </m:r>
+                    <m:sSup>
+                      <m:sSupPr>
+                        <m:ctrlPr>
+                          <w:rPr>
+                            <w:rFonts w:ascii="Cambria Math" w:eastAsiaTheme="minorEastAsia" w:hAnsi="Cambria Math"/>
+                            <w:i/>
+                            <w:szCs w:val="20"/>
+                          </w:rPr>
+                        </m:ctrlPr>
+                      </m:sSupPr>
+                      <m:e>
+                        <m:r>
+                          <w:rPr>
+                            <w:rFonts w:ascii="Cambria Math" w:eastAsiaTheme="minorEastAsia" w:hAnsi="Cambria Math"/>
+                            <w:szCs w:val="20"/>
+                          </w:rPr>
+                          <m:t>z</m:t>
+                        </m:r>
+                      </m:e>
+                      <m:sup>
+                        <m:r>
+                          <w:rPr>
+                            <w:rFonts w:ascii="Cambria Math" w:eastAsiaTheme="minorEastAsia" w:hAnsi="Cambria Math"/>
+                            <w:szCs w:val="20"/>
+                          </w:rPr>
+                          <m:t>2</m:t>
+                        </m:r>
+                      </m:sup>
+                    </m:sSup>
+                    <m:r>
+                      <w:rPr>
+                        <w:rFonts w:ascii="Cambria Math" w:eastAsiaTheme="minorEastAsia" w:hAnsi="Cambria Math"/>
+                        <w:szCs w:val="20"/>
+                      </w:rPr>
+                      <m:t>+6z+2</m:t>
+                    </m:r>
+                  </m:den>
+                </m:f>
+              </m:oMath>
+            </m:oMathPara>
+          </w:p>
+        </w:tc>
+        <w:tc>
+          <w:tcPr>
+            <w:tcW w:w="500" w:type="pct"/>
+            <w:vAlign w:val="center"/>
+          </w:tcPr>
+          <w:p>
+            <w:pPr>
+              <w:jc w:val="right"/>
+            </w:pPr>
+            <w:r>
+              <w:t>(</w:t>
+            </w:r>
+            <w:r>
+              <w:fldChar w:fldCharType="begin"/>
+            </w:r>
+            <w:r>
+              <w:instrText xml:space="preserve"> SEQ Tabla \* ARABIC </w:instrText>
+            </w:r>
+            <w:r>
+              <w:fldChar w:fldCharType="separate"/>
+            </w:r>
+            <w:r>
+              <w:rPr>
+                <w:noProof/>
+              </w:rPr>
+              <w:t>3</w:t>
+            </w:r>
+            <w:r>
+              <w:rPr>
+                <w:noProof/>
+              </w:rPr>
+              <w:fldChar w:fldCharType="end"/>
+            </w:r>
+            <w:r>
+              <w:t>)</w:t>
+            </w:r>
+          </w:p>
+        </w:tc>
+      </w:tr>
+    </w:tbl>
+    <w:p>
+      <w:r>
+        <w:t>Además,</w:t>
+      </w:r>
+      <w:r>
+        <w:t xml:space="preserve"> su ecuación en diferencias será:</w:t>
+      </w:r>
+    </w:p>
+    <w:p>
+      <w:pPr>
+        <w:rPr>
+          <w:rFonts w:eastAsiaTheme="minorEastAsia"/>
+          <w:szCs w:val="20"/>
+        </w:rPr>
+      </w:pPr>
+      <m:oMathPara>
+        <m:oMath>
+          <m:r>
+            <w:rPr>
+              <w:rFonts w:ascii="Cambria Math" w:eastAsiaTheme="minorEastAsia" w:hAnsi="Cambria Math"/>
+              <w:szCs w:val="20"/>
+            </w:rPr>
+            <m:t>6y</m:t>
+          </m:r>
+          <m:d>
+            <m:dPr>
+              <m:ctrlPr>
+                <w:rPr>
+                  <w:rFonts w:ascii="Cambria Math" w:eastAsiaTheme="minorEastAsia" w:hAnsi="Cambria Math"/>
+                  <w:i/>
+                  <w:szCs w:val="20"/>
+                </w:rPr>
+              </m:ctrlPr>
+            </m:dPr>
+            <m:e>
+              <m:r>
+                <w:rPr>
+                  <w:rFonts w:ascii="Cambria Math" w:eastAsiaTheme="minorEastAsia" w:hAnsi="Cambria Math"/>
+                  <w:szCs w:val="20"/>
+                </w:rPr>
+                <m:t>n-2</m:t>
+              </m:r>
+            </m:e>
+          </m:d>
+          <m:r>
+            <w:rPr>
+              <w:rFonts w:ascii="Cambria Math" w:eastAsiaTheme="minorEastAsia" w:hAnsi="Cambria Math"/>
+              <w:szCs w:val="20"/>
+            </w:rPr>
+            <m:t>+6y</m:t>
+          </m:r>
+          <m:d>
+            <m:dPr>
+              <m:ctrlPr>
+                <w:rPr>
+                  <w:rFonts w:ascii="Cambria Math" w:eastAsiaTheme="minorEastAsia" w:hAnsi="Cambria Math"/>
+                  <w:i/>
+                  <w:szCs w:val="20"/>
+                </w:rPr>
+              </m:ctrlPr>
+            </m:dPr>
+            <m:e>
+              <m:r>
+                <w:rPr>
+                  <w:rFonts w:ascii="Cambria Math" w:eastAsiaTheme="minorEastAsia" w:hAnsi="Cambria Math"/>
+                  <w:szCs w:val="20"/>
+                </w:rPr>
+                <m:t>n-1</m:t>
+              </m:r>
+            </m:e>
+          </m:d>
+          <m:r>
+            <w:rPr>
+              <w:rFonts w:ascii="Cambria Math" w:eastAsiaTheme="minorEastAsia" w:hAnsi="Cambria Math"/>
+              <w:szCs w:val="20"/>
+            </w:rPr>
+            <m:t>+2y</m:t>
+          </m:r>
+          <m:d>
+            <m:dPr>
+              <m:ctrlPr>
+                <w:rPr>
+                  <w:rFonts w:ascii="Cambria Math" w:eastAsiaTheme="minorEastAsia" w:hAnsi="Cambria Math"/>
+                  <w:i/>
+                  <w:szCs w:val="20"/>
+                </w:rPr>
+              </m:ctrlPr>
+            </m:dPr>
+            <m:e>
+              <m:r>
+                <w:rPr>
+                  <w:rFonts w:ascii="Cambria Math" w:eastAsiaTheme="minorEastAsia" w:hAnsi="Cambria Math"/>
+                  <w:szCs w:val="20"/>
+                </w:rPr>
+                <m:t>n</m:t>
+              </m:r>
+            </m:e>
+          </m:d>
+          <m:r>
+            <w:rPr>
+              <w:rFonts w:ascii="Cambria Math" w:eastAsiaTheme="minorEastAsia" w:hAnsi="Cambria Math"/>
+              <w:szCs w:val="20"/>
+            </w:rPr>
+            <m:t>=x</m:t>
+          </m:r>
+          <m:d>
+            <m:dPr>
+              <m:ctrlPr>
+                <w:rPr>
+                  <w:rFonts w:ascii="Cambria Math" w:eastAsiaTheme="minorEastAsia" w:hAnsi="Cambria Math"/>
+                  <w:i/>
+                  <w:szCs w:val="20"/>
+                </w:rPr>
+              </m:ctrlPr>
+            </m:dPr>
+            <m:e>
+              <m:r>
+                <w:rPr>
+                  <w:rFonts w:ascii="Cambria Math" w:eastAsiaTheme="minorEastAsia" w:hAnsi="Cambria Math"/>
+                  <w:szCs w:val="20"/>
+                </w:rPr>
+                <m:t>n-2</m:t>
+              </m:r>
+            </m:e>
+          </m:d>
+          <m:r>
+            <w:rPr>
+              <w:rFonts w:ascii="Cambria Math" w:eastAsiaTheme="minorEastAsia" w:hAnsi="Cambria Math"/>
+              <w:szCs w:val="20"/>
+            </w:rPr>
+            <m:t>+2x</m:t>
+          </m:r>
+          <m:d>
+            <m:dPr>
+              <m:ctrlPr>
+                <w:rPr>
+                  <w:rFonts w:ascii="Cambria Math" w:eastAsiaTheme="minorEastAsia" w:hAnsi="Cambria Math"/>
+                  <w:i/>
+                  <w:szCs w:val="20"/>
+                </w:rPr>
+              </m:ctrlPr>
+            </m:dPr>
+            <m:e>
+              <m:r>
+                <w:rPr>
+                  <w:rFonts w:ascii="Cambria Math" w:eastAsiaTheme="minorEastAsia" w:hAnsi="Cambria Math"/>
+                  <w:szCs w:val="20"/>
+                </w:rPr>
+                <m:t>n-1</m:t>
+              </m:r>
+            </m:e>
+          </m:d>
+          <m:r>
+            <w:rPr>
+              <w:rFonts w:ascii="Cambria Math" w:eastAsiaTheme="minorEastAsia" w:hAnsi="Cambria Math"/>
+              <w:szCs w:val="20"/>
+            </w:rPr>
+            <m:t>+x(n)</m:t>
+          </m:r>
+        </m:oMath>
+      </m:oMathPara>
+    </w:p>
+    <w:p/>
+    <w:p/>
+    <w:p/>
+    <w:p>
+      <w:pPr>
         <w:pStyle w:val="Ttulo1"/>
       </w:pPr>
       <w:r>
+        <w:lastRenderedPageBreak/>
         <w:t>Ejercicio 2</w:t>
       </w:r>
     </w:p>
@@ -658,13 +2958,1418 @@
     <w:p/>
     <w:p>
       <w:pPr>
-        <w:pStyle w:val="Ttulo1"/>
-      </w:pPr>
-      <w:r>
-        <w:t>Ejercicio 3</w:t>
-      </w:r>
+        <w:rPr>
+          <w:bCs/>
+          <w:szCs w:val="20"/>
+        </w:rPr>
+      </w:pPr>
+      <w:r>
+        <w:rPr>
+          <w:bCs/>
+          <w:szCs w:val="20"/>
+        </w:rPr>
+        <w:t>Se obtiene</w:t>
+      </w:r>
+      <w:r>
+        <w:rPr>
+          <w:bCs/>
+          <w:szCs w:val="20"/>
+        </w:rPr>
+        <w:t xml:space="preserve"> la frecuencia digital normalizada:</w:t>
+      </w:r>
+    </w:p>
+    <w:tbl>
+      <w:tblPr>
+        <w:tblW w:w="5000" w:type="pct"/>
+        <w:tblInd w:w="55" w:type="dxa"/>
+        <w:tblCellMar>
+          <w:left w:w="70" w:type="dxa"/>
+          <w:right w:w="70" w:type="dxa"/>
+        </w:tblCellMar>
+        <w:tblLook w:val="0000" w:firstRow="0" w:lastRow="0" w:firstColumn="0" w:lastColumn="0" w:noHBand="0" w:noVBand="0"/>
+      </w:tblPr>
+      <w:tblGrid>
+        <w:gridCol w:w="884"/>
+        <w:gridCol w:w="7070"/>
+        <w:gridCol w:w="884"/>
+      </w:tblGrid>
+      <w:tr>
+        <w:tc>
+          <w:tcPr>
+            <w:tcW w:w="500" w:type="pct"/>
+          </w:tcPr>
+          <w:p/>
+        </w:tc>
+        <w:tc>
+          <w:tcPr>
+            <w:tcW w:w="4000" w:type="pct"/>
+            <w:vAlign w:val="center"/>
+          </w:tcPr>
+          <w:p>
+            <w:pPr>
+              <w:jc w:val="center"/>
+            </w:pPr>
+            <m:oMathPara>
+              <m:oMath>
+                <m:r>
+                  <w:rPr>
+                    <w:rFonts w:ascii="Cambria Math" w:hAnsi="Cambria Math"/>
+                    <w:szCs w:val="20"/>
+                  </w:rPr>
+                  <m:t>Ωd=</m:t>
+                </m:r>
+                <m:f>
+                  <m:fPr>
+                    <m:ctrlPr>
+                      <w:rPr>
+                        <w:rFonts w:ascii="Cambria Math" w:hAnsi="Cambria Math"/>
+                        <w:i/>
+                        <w:szCs w:val="20"/>
+                      </w:rPr>
+                    </m:ctrlPr>
+                  </m:fPr>
+                  <m:num>
+                    <m:r>
+                      <w:rPr>
+                        <w:rFonts w:ascii="Cambria Math" w:hAnsi="Cambria Math"/>
+                        <w:szCs w:val="20"/>
+                      </w:rPr>
+                      <m:t>2π.fc</m:t>
+                    </m:r>
+                  </m:num>
+                  <m:den>
+                    <m:r>
+                      <w:rPr>
+                        <w:rFonts w:ascii="Cambria Math" w:hAnsi="Cambria Math"/>
+                        <w:szCs w:val="20"/>
+                      </w:rPr>
+                      <m:t>Sf</m:t>
+                    </m:r>
+                  </m:den>
+                </m:f>
+                <m:r>
+                  <w:rPr>
+                    <w:rFonts w:ascii="Cambria Math" w:hAnsi="Cambria Math"/>
+                    <w:szCs w:val="20"/>
+                  </w:rPr>
+                  <m:t>=</m:t>
+                </m:r>
+                <m:f>
+                  <m:fPr>
+                    <m:ctrlPr>
+                      <w:rPr>
+                        <w:rFonts w:ascii="Cambria Math" w:hAnsi="Cambria Math"/>
+                        <w:i/>
+                        <w:szCs w:val="20"/>
+                      </w:rPr>
+                    </m:ctrlPr>
+                  </m:fPr>
+                  <m:num>
+                    <m:r>
+                      <w:rPr>
+                        <w:rFonts w:ascii="Cambria Math" w:hAnsi="Cambria Math"/>
+                        <w:szCs w:val="20"/>
+                      </w:rPr>
+                      <m:t>3π</m:t>
+                    </m:r>
+                  </m:num>
+                  <m:den>
+                    <m:r>
+                      <w:rPr>
+                        <w:rFonts w:ascii="Cambria Math" w:hAnsi="Cambria Math"/>
+                        <w:szCs w:val="20"/>
+                      </w:rPr>
+                      <m:t>4</m:t>
+                    </m:r>
+                  </m:den>
+                </m:f>
+              </m:oMath>
+            </m:oMathPara>
+          </w:p>
+        </w:tc>
+        <w:tc>
+          <w:tcPr>
+            <w:tcW w:w="500" w:type="pct"/>
+            <w:vAlign w:val="center"/>
+          </w:tcPr>
+          <w:p>
+            <w:pPr>
+              <w:jc w:val="right"/>
+            </w:pPr>
+            <w:r>
+              <w:t>(</w:t>
+            </w:r>
+            <w:r>
+              <w:fldChar w:fldCharType="begin"/>
+            </w:r>
+            <w:r>
+              <w:instrText xml:space="preserve"> SEQ Tabla \* ARABIC </w:instrText>
+            </w:r>
+            <w:r>
+              <w:fldChar w:fldCharType="separate"/>
+            </w:r>
+            <w:r>
+              <w:rPr>
+                <w:noProof/>
+              </w:rPr>
+              <w:t>4</w:t>
+            </w:r>
+            <w:r>
+              <w:fldChar w:fldCharType="end"/>
+            </w:r>
+            <w:r>
+              <w:t>)</w:t>
+            </w:r>
+          </w:p>
+        </w:tc>
+      </w:tr>
+    </w:tbl>
+    <w:p>
+      <w:pPr>
+        <w:rPr>
+          <w:rFonts w:eastAsiaTheme="minorEastAsia"/>
+          <w:szCs w:val="20"/>
+        </w:rPr>
+      </w:pPr>
+      <w:r>
+        <w:rPr>
+          <w:rFonts w:eastAsiaTheme="minorEastAsia"/>
+          <w:szCs w:val="20"/>
+        </w:rPr>
+        <w:t>Con lo obtenido en la ecuación anterior, se procede a obtener C:</w:t>
+      </w:r>
+    </w:p>
+    <w:tbl>
+      <w:tblPr>
+        <w:tblW w:w="5000" w:type="pct"/>
+        <w:tblInd w:w="55" w:type="dxa"/>
+        <w:tblCellMar>
+          <w:left w:w="70" w:type="dxa"/>
+          <w:right w:w="70" w:type="dxa"/>
+        </w:tblCellMar>
+        <w:tblLook w:val="0000" w:firstRow="0" w:lastRow="0" w:firstColumn="0" w:lastColumn="0" w:noHBand="0" w:noVBand="0"/>
+      </w:tblPr>
+      <w:tblGrid>
+        <w:gridCol w:w="884"/>
+        <w:gridCol w:w="7070"/>
+        <w:gridCol w:w="884"/>
+      </w:tblGrid>
+      <w:tr>
+        <w:tc>
+          <w:tcPr>
+            <w:tcW w:w="500" w:type="pct"/>
+          </w:tcPr>
+          <w:p/>
+        </w:tc>
+        <w:tc>
+          <w:tcPr>
+            <w:tcW w:w="4000" w:type="pct"/>
+            <w:vAlign w:val="center"/>
+          </w:tcPr>
+          <w:p>
+            <w:pPr>
+              <w:jc w:val="center"/>
+            </w:pPr>
+            <m:oMathPara>
+              <m:oMath>
+                <m:r>
+                  <w:rPr>
+                    <w:rFonts w:ascii="Cambria Math" w:eastAsiaTheme="minorEastAsia" w:hAnsi="Cambria Math"/>
+                  </w:rPr>
+                  <m:t>C=tg</m:t>
+                </m:r>
+                <m:d>
+                  <m:dPr>
+                    <m:ctrlPr>
+                      <w:rPr>
+                        <w:rFonts w:ascii="Cambria Math" w:eastAsiaTheme="minorEastAsia" w:hAnsi="Cambria Math"/>
+                        <w:i/>
+                      </w:rPr>
+                    </m:ctrlPr>
+                  </m:dPr>
+                  <m:e>
+                    <m:f>
+                      <m:fPr>
+                        <m:ctrlPr>
+                          <w:rPr>
+                            <w:rFonts w:ascii="Cambria Math" w:hAnsi="Cambria Math"/>
+                            <w:i/>
+                          </w:rPr>
+                        </m:ctrlPr>
+                      </m:fPr>
+                      <m:num>
+                        <m:r>
+                          <w:rPr>
+                            <w:rFonts w:ascii="Cambria Math" w:hAnsi="Cambria Math"/>
+                          </w:rPr>
+                          <m:t>Ωd</m:t>
+                        </m:r>
+                        <m:ctrlPr>
+                          <w:rPr>
+                            <w:rFonts w:ascii="Cambria Math" w:eastAsiaTheme="minorEastAsia" w:hAnsi="Cambria Math"/>
+                            <w:i/>
+                          </w:rPr>
+                        </m:ctrlPr>
+                      </m:num>
+                      <m:den>
+                        <m:r>
+                          <w:rPr>
+                            <w:rFonts w:ascii="Cambria Math" w:hAnsi="Cambria Math"/>
+                          </w:rPr>
+                          <m:t>2</m:t>
+                        </m:r>
+                      </m:den>
+                    </m:f>
+                    <m:ctrlPr>
+                      <w:rPr>
+                        <w:rFonts w:ascii="Cambria Math" w:hAnsi="Cambria Math"/>
+                        <w:i/>
+                      </w:rPr>
+                    </m:ctrlPr>
+                  </m:e>
+                </m:d>
+                <m:r>
+                  <w:rPr>
+                    <w:rFonts w:ascii="Cambria Math" w:hAnsi="Cambria Math"/>
+                  </w:rPr>
+                  <m:t>=2.41</m:t>
+                </m:r>
+              </m:oMath>
+            </m:oMathPara>
+          </w:p>
+        </w:tc>
+        <w:tc>
+          <w:tcPr>
+            <w:tcW w:w="500" w:type="pct"/>
+            <w:vAlign w:val="center"/>
+          </w:tcPr>
+          <w:p>
+            <w:pPr>
+              <w:jc w:val="right"/>
+            </w:pPr>
+            <w:r>
+              <w:t>(</w:t>
+            </w:r>
+            <w:r>
+              <w:fldChar w:fldCharType="begin"/>
+            </w:r>
+            <w:r>
+              <w:instrText xml:space="preserve"> SEQ Tabla \* ARABIC </w:instrText>
+            </w:r>
+            <w:r>
+              <w:fldChar w:fldCharType="separate"/>
+            </w:r>
+            <w:r>
+              <w:rPr>
+                <w:noProof/>
+              </w:rPr>
+              <w:t>5</w:t>
+            </w:r>
+            <w:r>
+              <w:fldChar w:fldCharType="end"/>
+            </w:r>
+            <w:r>
+              <w:t>)</w:t>
+            </w:r>
+          </w:p>
+        </w:tc>
+      </w:tr>
+    </w:tbl>
+    <w:p>
+      <w:pPr>
+        <w:rPr>
+          <w:rFonts w:eastAsiaTheme="minorEastAsia"/>
+          <w:szCs w:val="20"/>
+        </w:rPr>
+      </w:pPr>
+      <w:r>
+        <w:rPr>
+          <w:rFonts w:eastAsiaTheme="minorEastAsia"/>
+        </w:rPr>
+        <w:t xml:space="preserve">Se transforma H(s) a </w:t>
+      </w:r>
+      <w:proofErr w:type="gramStart"/>
+      <w:r>
+        <w:rPr>
+          <w:rFonts w:eastAsiaTheme="minorEastAsia"/>
+        </w:rPr>
+        <w:t>H(</w:t>
+      </w:r>
+      <w:proofErr w:type="gramEnd"/>
+      <w:r>
+        <w:rPr>
+          <w:rFonts w:eastAsiaTheme="minorEastAsia"/>
+        </w:rPr>
+        <w:t>z) haciendo el reemplazo de</w:t>
+      </w:r>
+      <w:r>
+        <w:rPr>
+          <w:szCs w:val="20"/>
+        </w:rPr>
+        <w:t xml:space="preserve"> </w:t>
+      </w:r>
+      <m:oMath>
+        <m:r>
+          <w:rPr>
+            <w:rFonts w:ascii="Cambria Math" w:hAnsi="Cambria Math"/>
+            <w:szCs w:val="20"/>
+          </w:rPr>
+          <m:t>s=C.</m:t>
+        </m:r>
+        <m:f>
+          <m:fPr>
+            <m:ctrlPr>
+              <w:rPr>
+                <w:rFonts w:ascii="Cambria Math" w:hAnsi="Cambria Math"/>
+                <w:i/>
+                <w:szCs w:val="20"/>
+              </w:rPr>
+            </m:ctrlPr>
+          </m:fPr>
+          <m:num>
+            <m:r>
+              <w:rPr>
+                <w:rFonts w:ascii="Cambria Math" w:hAnsi="Cambria Math"/>
+                <w:szCs w:val="20"/>
+              </w:rPr>
+              <m:t>z+1</m:t>
+            </m:r>
+          </m:num>
+          <m:den>
+            <m:r>
+              <w:rPr>
+                <w:rFonts w:ascii="Cambria Math" w:hAnsi="Cambria Math"/>
+                <w:szCs w:val="20"/>
+              </w:rPr>
+              <m:t>z-1</m:t>
+            </m:r>
+          </m:den>
+        </m:f>
+      </m:oMath>
     </w:p>
     <w:p>
+      <w:pPr>
+        <w:jc w:val="center"/>
+        <w:rPr>
+          <w:rFonts w:eastAsiaTheme="minorEastAsia"/>
+          <w:szCs w:val="20"/>
+        </w:rPr>
+      </w:pPr>
+      <m:oMathPara>
+        <m:oMath>
+          <m:r>
+            <w:rPr>
+              <w:rFonts w:ascii="Cambria Math" w:hAnsi="Cambria Math"/>
+              <w:szCs w:val="20"/>
+            </w:rPr>
+            <m:t>H</m:t>
+          </m:r>
+          <m:d>
+            <m:dPr>
+              <m:ctrlPr>
+                <w:rPr>
+                  <w:rFonts w:ascii="Cambria Math" w:hAnsi="Cambria Math"/>
+                  <w:i/>
+                  <w:szCs w:val="20"/>
+                </w:rPr>
+              </m:ctrlPr>
+            </m:dPr>
+            <m:e>
+              <m:r>
+                <w:rPr>
+                  <w:rFonts w:ascii="Cambria Math" w:hAnsi="Cambria Math"/>
+                  <w:szCs w:val="20"/>
+                </w:rPr>
+                <m:t>z</m:t>
+              </m:r>
+            </m:e>
+          </m:d>
+          <m:r>
+            <w:rPr>
+              <w:rFonts w:ascii="Cambria Math" w:hAnsi="Cambria Math"/>
+              <w:szCs w:val="20"/>
+            </w:rPr>
+            <m:t xml:space="preserve">= </m:t>
+          </m:r>
+          <m:f>
+            <m:fPr>
+              <m:ctrlPr>
+                <w:rPr>
+                  <w:rFonts w:ascii="Cambria Math" w:hAnsi="Cambria Math"/>
+                  <w:i/>
+                  <w:szCs w:val="20"/>
+                </w:rPr>
+              </m:ctrlPr>
+            </m:fPr>
+            <m:num>
+              <m:r>
+                <w:rPr>
+                  <w:rFonts w:ascii="Cambria Math" w:hAnsi="Cambria Math"/>
+                  <w:szCs w:val="20"/>
+                </w:rPr>
+                <m:t>3</m:t>
+              </m:r>
+            </m:num>
+            <m:den>
+              <m:d>
+                <m:dPr>
+                  <m:ctrlPr>
+                    <w:rPr>
+                      <w:rFonts w:ascii="Cambria Math" w:hAnsi="Cambria Math"/>
+                      <w:i/>
+                      <w:szCs w:val="20"/>
+                    </w:rPr>
+                  </m:ctrlPr>
+                </m:dPr>
+                <m:e>
+                  <m:f>
+                    <m:fPr>
+                      <m:ctrlPr>
+                        <w:rPr>
+                          <w:rFonts w:ascii="Cambria Math" w:hAnsi="Cambria Math"/>
+                          <w:i/>
+                          <w:szCs w:val="20"/>
+                        </w:rPr>
+                      </m:ctrlPr>
+                    </m:fPr>
+                    <m:num>
+                      <m:r>
+                        <w:rPr>
+                          <w:rFonts w:ascii="Cambria Math" w:hAnsi="Cambria Math"/>
+                          <w:szCs w:val="20"/>
+                        </w:rPr>
+                        <m:t>(2.41z</m:t>
+                      </m:r>
+                      <m:r>
+                        <w:rPr>
+                          <w:rFonts w:ascii="Cambria Math" w:hAnsi="Cambria Math"/>
+                          <w:szCs w:val="20"/>
+                        </w:rPr>
+                        <m:t>+</m:t>
+                      </m:r>
+                      <m:r>
+                        <w:rPr>
+                          <w:rFonts w:ascii="Cambria Math" w:hAnsi="Cambria Math"/>
+                          <w:szCs w:val="20"/>
+                        </w:rPr>
+                        <m:t>2.41</m:t>
+                      </m:r>
+                      <m:sSup>
+                        <m:sSupPr>
+                          <m:ctrlPr>
+                            <w:rPr>
+                              <w:rFonts w:ascii="Cambria Math" w:hAnsi="Cambria Math"/>
+                              <w:i/>
+                              <w:szCs w:val="20"/>
+                            </w:rPr>
+                          </m:ctrlPr>
+                        </m:sSupPr>
+                        <m:e>
+                          <m:r>
+                            <w:rPr>
+                              <w:rFonts w:ascii="Cambria Math" w:hAnsi="Cambria Math"/>
+                              <w:szCs w:val="20"/>
+                            </w:rPr>
+                            <m:t>)</m:t>
+                          </m:r>
+                        </m:e>
+                        <m:sup>
+                          <m:r>
+                            <w:rPr>
+                              <w:rFonts w:ascii="Cambria Math" w:hAnsi="Cambria Math"/>
+                              <w:szCs w:val="20"/>
+                            </w:rPr>
+                            <m:t>2</m:t>
+                          </m:r>
+                        </m:sup>
+                      </m:sSup>
+                    </m:num>
+                    <m:den>
+                      <m:r>
+                        <w:rPr>
+                          <w:rFonts w:ascii="Cambria Math" w:hAnsi="Cambria Math"/>
+                          <w:szCs w:val="20"/>
+                        </w:rPr>
+                        <m:t>(z-1</m:t>
+                      </m:r>
+                      <m:sSup>
+                        <m:sSupPr>
+                          <m:ctrlPr>
+                            <w:rPr>
+                              <w:rFonts w:ascii="Cambria Math" w:hAnsi="Cambria Math"/>
+                              <w:i/>
+                              <w:szCs w:val="20"/>
+                            </w:rPr>
+                          </m:ctrlPr>
+                        </m:sSupPr>
+                        <m:e>
+                          <m:r>
+                            <w:rPr>
+                              <w:rFonts w:ascii="Cambria Math" w:hAnsi="Cambria Math"/>
+                              <w:szCs w:val="20"/>
+                            </w:rPr>
+                            <m:t>)</m:t>
+                          </m:r>
+                        </m:e>
+                        <m:sup>
+                          <m:r>
+                            <w:rPr>
+                              <w:rFonts w:ascii="Cambria Math" w:hAnsi="Cambria Math"/>
+                              <w:szCs w:val="20"/>
+                            </w:rPr>
+                            <m:t>2</m:t>
+                          </m:r>
+                        </m:sup>
+                      </m:sSup>
+                    </m:den>
+                  </m:f>
+                </m:e>
+              </m:d>
+              <m:r>
+                <w:rPr>
+                  <w:rFonts w:ascii="Cambria Math" w:hAnsi="Cambria Math"/>
+                  <w:szCs w:val="20"/>
+                </w:rPr>
+                <m:t>+</m:t>
+              </m:r>
+              <m:r>
+                <w:rPr>
+                  <w:rFonts w:ascii="Cambria Math" w:hAnsi="Cambria Math"/>
+                  <w:szCs w:val="20"/>
+                </w:rPr>
+                <m:t>3</m:t>
+              </m:r>
+              <m:d>
+                <m:dPr>
+                  <m:ctrlPr>
+                    <w:rPr>
+                      <w:rFonts w:ascii="Cambria Math" w:hAnsi="Cambria Math"/>
+                      <w:i/>
+                      <w:szCs w:val="20"/>
+                    </w:rPr>
+                  </m:ctrlPr>
+                </m:dPr>
+                <m:e>
+                  <m:f>
+                    <m:fPr>
+                      <m:ctrlPr>
+                        <w:rPr>
+                          <w:rFonts w:ascii="Cambria Math" w:hAnsi="Cambria Math"/>
+                          <w:i/>
+                          <w:szCs w:val="20"/>
+                        </w:rPr>
+                      </m:ctrlPr>
+                    </m:fPr>
+                    <m:num>
+                      <m:r>
+                        <w:rPr>
+                          <w:rFonts w:ascii="Cambria Math" w:hAnsi="Cambria Math"/>
+                          <w:szCs w:val="20"/>
+                        </w:rPr>
+                        <m:t>2.41z+2.41</m:t>
+                      </m:r>
+                    </m:num>
+                    <m:den>
+                      <m:r>
+                        <w:rPr>
+                          <w:rFonts w:ascii="Cambria Math" w:hAnsi="Cambria Math"/>
+                          <w:szCs w:val="20"/>
+                        </w:rPr>
+                        <m:t>z-1</m:t>
+                      </m:r>
+                    </m:den>
+                  </m:f>
+                </m:e>
+              </m:d>
+              <m:r>
+                <w:rPr>
+                  <w:rFonts w:ascii="Cambria Math" w:hAnsi="Cambria Math"/>
+                  <w:szCs w:val="20"/>
+                </w:rPr>
+                <m:t>+3</m:t>
+              </m:r>
+            </m:den>
+          </m:f>
+        </m:oMath>
+      </m:oMathPara>
+    </w:p>
+    <w:p>
+      <w:pPr>
+        <w:jc w:val="center"/>
+        <w:rPr>
+          <w:rFonts w:eastAsiaTheme="minorEastAsia"/>
+          <w:szCs w:val="20"/>
+        </w:rPr>
+      </w:pPr>
+      <m:oMathPara>
+        <m:oMath>
+          <m:r>
+            <w:rPr>
+              <w:rFonts w:ascii="Cambria Math" w:hAnsi="Cambria Math"/>
+              <w:szCs w:val="20"/>
+            </w:rPr>
+            <m:t>H(z)</m:t>
+          </m:r>
+          <m:r>
+            <w:rPr>
+              <w:rFonts w:ascii="Cambria Math" w:hAnsi="Cambria Math"/>
+              <w:szCs w:val="20"/>
+            </w:rPr>
+            <m:t xml:space="preserve">= </m:t>
+          </m:r>
+          <m:f>
+            <m:fPr>
+              <m:ctrlPr>
+                <w:rPr>
+                  <w:rFonts w:ascii="Cambria Math" w:hAnsi="Cambria Math"/>
+                  <w:i/>
+                  <w:szCs w:val="20"/>
+                </w:rPr>
+              </m:ctrlPr>
+            </m:fPr>
+            <m:num>
+              <m:r>
+                <w:rPr>
+                  <w:rFonts w:ascii="Cambria Math" w:hAnsi="Cambria Math"/>
+                  <w:szCs w:val="20"/>
+                </w:rPr>
+                <m:t>3</m:t>
+              </m:r>
+            </m:num>
+            <m:den>
+              <m:f>
+                <m:fPr>
+                  <m:ctrlPr>
+                    <w:rPr>
+                      <w:rFonts w:ascii="Cambria Math" w:hAnsi="Cambria Math"/>
+                      <w:i/>
+                      <w:szCs w:val="20"/>
+                    </w:rPr>
+                  </m:ctrlPr>
+                </m:fPr>
+                <m:num>
+                  <m:r>
+                    <w:rPr>
+                      <w:rFonts w:ascii="Cambria Math" w:hAnsi="Cambria Math"/>
+                      <w:szCs w:val="20"/>
+                    </w:rPr>
+                    <m:t>5.81</m:t>
+                  </m:r>
+                  <m:sSup>
+                    <m:sSupPr>
+                      <m:ctrlPr>
+                        <w:rPr>
+                          <w:rFonts w:ascii="Cambria Math" w:hAnsi="Cambria Math"/>
+                          <w:i/>
+                          <w:szCs w:val="20"/>
+                        </w:rPr>
+                      </m:ctrlPr>
+                    </m:sSupPr>
+                    <m:e>
+                      <m:r>
+                        <w:rPr>
+                          <w:rFonts w:ascii="Cambria Math" w:hAnsi="Cambria Math"/>
+                          <w:szCs w:val="20"/>
+                        </w:rPr>
+                        <m:t>z</m:t>
+                      </m:r>
+                    </m:e>
+                    <m:sup>
+                      <m:r>
+                        <w:rPr>
+                          <w:rFonts w:ascii="Cambria Math" w:hAnsi="Cambria Math"/>
+                          <w:szCs w:val="20"/>
+                        </w:rPr>
+                        <m:t>2</m:t>
+                      </m:r>
+                    </m:sup>
+                  </m:sSup>
+                  <m:r>
+                    <w:rPr>
+                      <w:rFonts w:ascii="Cambria Math" w:hAnsi="Cambria Math"/>
+                      <w:szCs w:val="20"/>
+                    </w:rPr>
+                    <m:t>+11.62z+5.81</m:t>
+                  </m:r>
+                </m:num>
+                <m:den>
+                  <m:r>
+                    <w:rPr>
+                      <w:rFonts w:ascii="Cambria Math" w:hAnsi="Cambria Math"/>
+                      <w:szCs w:val="20"/>
+                    </w:rPr>
+                    <m:t>(z-1</m:t>
+                  </m:r>
+                  <m:sSup>
+                    <m:sSupPr>
+                      <m:ctrlPr>
+                        <w:rPr>
+                          <w:rFonts w:ascii="Cambria Math" w:hAnsi="Cambria Math"/>
+                          <w:i/>
+                          <w:szCs w:val="20"/>
+                        </w:rPr>
+                      </m:ctrlPr>
+                    </m:sSupPr>
+                    <m:e>
+                      <m:r>
+                        <w:rPr>
+                          <w:rFonts w:ascii="Cambria Math" w:hAnsi="Cambria Math"/>
+                          <w:szCs w:val="20"/>
+                        </w:rPr>
+                        <m:t>)</m:t>
+                      </m:r>
+                    </m:e>
+                    <m:sup>
+                      <m:r>
+                        <w:rPr>
+                          <w:rFonts w:ascii="Cambria Math" w:hAnsi="Cambria Math"/>
+                          <w:szCs w:val="20"/>
+                        </w:rPr>
+                        <m:t>2</m:t>
+                      </m:r>
+                    </m:sup>
+                  </m:sSup>
+                </m:den>
+              </m:f>
+              <m:r>
+                <w:rPr>
+                  <w:rFonts w:ascii="Cambria Math" w:hAnsi="Cambria Math"/>
+                  <w:szCs w:val="20"/>
+                </w:rPr>
+                <m:t>+</m:t>
+              </m:r>
+              <m:f>
+                <m:fPr>
+                  <m:ctrlPr>
+                    <w:rPr>
+                      <w:rFonts w:ascii="Cambria Math" w:hAnsi="Cambria Math"/>
+                      <w:i/>
+                      <w:szCs w:val="20"/>
+                    </w:rPr>
+                  </m:ctrlPr>
+                </m:fPr>
+                <m:num>
+                  <m:r>
+                    <w:rPr>
+                      <w:rFonts w:ascii="Cambria Math" w:hAnsi="Cambria Math"/>
+                      <w:szCs w:val="20"/>
+                    </w:rPr>
+                    <m:t>7.23z+7.23</m:t>
+                  </m:r>
+                </m:num>
+                <m:den>
+                  <m:r>
+                    <w:rPr>
+                      <w:rFonts w:ascii="Cambria Math" w:hAnsi="Cambria Math"/>
+                      <w:szCs w:val="20"/>
+                    </w:rPr>
+                    <m:t>z-1</m:t>
+                  </m:r>
+                </m:den>
+              </m:f>
+              <m:r>
+                <w:rPr>
+                  <w:rFonts w:ascii="Cambria Math" w:hAnsi="Cambria Math"/>
+                  <w:szCs w:val="20"/>
+                </w:rPr>
+                <m:t>+3</m:t>
+              </m:r>
+            </m:den>
+          </m:f>
+        </m:oMath>
+      </m:oMathPara>
+    </w:p>
+    <w:p>
+      <w:pPr>
+        <w:jc w:val="center"/>
+        <w:rPr>
+          <w:rFonts w:eastAsiaTheme="minorEastAsia"/>
+          <w:szCs w:val="20"/>
+        </w:rPr>
+      </w:pPr>
+      <m:oMathPara>
+        <m:oMath>
+          <m:r>
+            <w:rPr>
+              <w:rFonts w:ascii="Cambria Math" w:hAnsi="Cambria Math"/>
+              <w:szCs w:val="20"/>
+            </w:rPr>
+            <m:t>H(z)</m:t>
+          </m:r>
+          <m:r>
+            <w:rPr>
+              <w:rFonts w:ascii="Cambria Math" w:hAnsi="Cambria Math"/>
+              <w:szCs w:val="20"/>
+            </w:rPr>
+            <m:t>=</m:t>
+          </m:r>
+          <m:f>
+            <m:fPr>
+              <m:ctrlPr>
+                <w:rPr>
+                  <w:rFonts w:ascii="Cambria Math" w:hAnsi="Cambria Math"/>
+                  <w:i/>
+                  <w:szCs w:val="20"/>
+                </w:rPr>
+              </m:ctrlPr>
+            </m:fPr>
+            <m:num>
+              <m:r>
+                <w:rPr>
+                  <w:rFonts w:ascii="Cambria Math" w:hAnsi="Cambria Math"/>
+                  <w:szCs w:val="20"/>
+                </w:rPr>
+                <m:t>3</m:t>
+              </m:r>
+              <m:r>
+                <w:rPr>
+                  <w:rFonts w:ascii="Cambria Math" w:hAnsi="Cambria Math"/>
+                  <w:szCs w:val="20"/>
+                </w:rPr>
+                <m:t>(z-1</m:t>
+              </m:r>
+              <m:sSup>
+                <m:sSupPr>
+                  <m:ctrlPr>
+                    <w:rPr>
+                      <w:rFonts w:ascii="Cambria Math" w:hAnsi="Cambria Math"/>
+                      <w:i/>
+                      <w:szCs w:val="20"/>
+                    </w:rPr>
+                  </m:ctrlPr>
+                </m:sSupPr>
+                <m:e>
+                  <m:r>
+                    <w:rPr>
+                      <w:rFonts w:ascii="Cambria Math" w:hAnsi="Cambria Math"/>
+                      <w:szCs w:val="20"/>
+                    </w:rPr>
+                    <m:t>)</m:t>
+                  </m:r>
+                </m:e>
+                <m:sup>
+                  <m:r>
+                    <w:rPr>
+                      <w:rFonts w:ascii="Cambria Math" w:hAnsi="Cambria Math"/>
+                      <w:szCs w:val="20"/>
+                    </w:rPr>
+                    <m:t>2</m:t>
+                  </m:r>
+                </m:sup>
+              </m:sSup>
+            </m:num>
+            <m:den>
+              <m:r>
+                <w:rPr>
+                  <w:rFonts w:ascii="Cambria Math" w:hAnsi="Cambria Math"/>
+                  <w:szCs w:val="20"/>
+                </w:rPr>
+                <m:t>(</m:t>
+              </m:r>
+              <m:r>
+                <w:rPr>
+                  <w:rFonts w:ascii="Cambria Math" w:hAnsi="Cambria Math"/>
+                  <w:szCs w:val="20"/>
+                </w:rPr>
+                <m:t>5.81</m:t>
+              </m:r>
+              <m:r>
+                <w:rPr>
+                  <w:rFonts w:ascii="Cambria Math" w:hAnsi="Cambria Math"/>
+                  <w:szCs w:val="20"/>
+                </w:rPr>
+                <m:t>+7.23+3)</m:t>
+              </m:r>
+              <m:sSup>
+                <m:sSupPr>
+                  <m:ctrlPr>
+                    <w:rPr>
+                      <w:rFonts w:ascii="Cambria Math" w:hAnsi="Cambria Math"/>
+                      <w:i/>
+                      <w:szCs w:val="20"/>
+                    </w:rPr>
+                  </m:ctrlPr>
+                </m:sSupPr>
+                <m:e>
+                  <m:r>
+                    <w:rPr>
+                      <w:rFonts w:ascii="Cambria Math" w:hAnsi="Cambria Math"/>
+                      <w:szCs w:val="20"/>
+                    </w:rPr>
+                    <m:t>z</m:t>
+                  </m:r>
+                </m:e>
+                <m:sup>
+                  <m:r>
+                    <w:rPr>
+                      <w:rFonts w:ascii="Cambria Math" w:hAnsi="Cambria Math"/>
+                      <w:szCs w:val="20"/>
+                    </w:rPr>
+                    <m:t>2</m:t>
+                  </m:r>
+                </m:sup>
+              </m:sSup>
+              <m:r>
+                <w:rPr>
+                  <w:rFonts w:ascii="Cambria Math" w:hAnsi="Cambria Math"/>
+                  <w:szCs w:val="20"/>
+                </w:rPr>
+                <m:t>+</m:t>
+              </m:r>
+              <m:r>
+                <w:rPr>
+                  <w:rFonts w:ascii="Cambria Math" w:hAnsi="Cambria Math"/>
+                  <w:szCs w:val="20"/>
+                </w:rPr>
+                <m:t>(</m:t>
+              </m:r>
+              <m:r>
+                <w:rPr>
+                  <w:rFonts w:ascii="Cambria Math" w:hAnsi="Cambria Math"/>
+                  <w:szCs w:val="20"/>
+                </w:rPr>
+                <m:t>11.32</m:t>
+              </m:r>
+              <m:r>
+                <w:rPr>
+                  <w:rFonts w:ascii="Cambria Math" w:hAnsi="Cambria Math"/>
+                  <w:szCs w:val="20"/>
+                </w:rPr>
+                <m:t>-6)</m:t>
+              </m:r>
+              <m:r>
+                <w:rPr>
+                  <w:rFonts w:ascii="Cambria Math" w:hAnsi="Cambria Math"/>
+                  <w:szCs w:val="20"/>
+                </w:rPr>
+                <m:t>z+5.81-7.23+3</m:t>
+              </m:r>
+            </m:den>
+          </m:f>
+        </m:oMath>
+      </m:oMathPara>
+    </w:p>
+    <w:p/>
+    <w:p>
+      <w:r>
+        <w:t>Por lo tanto su función de transferencia será:</w:t>
+      </w:r>
+    </w:p>
+    <w:tbl>
+      <w:tblPr>
+        <w:tblW w:w="5000" w:type="pct"/>
+        <w:tblInd w:w="55" w:type="dxa"/>
+        <w:tblCellMar>
+          <w:left w:w="70" w:type="dxa"/>
+          <w:right w:w="70" w:type="dxa"/>
+        </w:tblCellMar>
+        <w:tblLook w:val="0000" w:firstRow="0" w:lastRow="0" w:firstColumn="0" w:lastColumn="0" w:noHBand="0" w:noVBand="0"/>
+      </w:tblPr>
+      <w:tblGrid>
+        <w:gridCol w:w="884"/>
+        <w:gridCol w:w="7070"/>
+        <w:gridCol w:w="884"/>
+      </w:tblGrid>
+      <w:tr>
+        <w:tc>
+          <w:tcPr>
+            <w:tcW w:w="500" w:type="pct"/>
+          </w:tcPr>
+          <w:p/>
+        </w:tc>
+        <w:tc>
+          <w:tcPr>
+            <w:tcW w:w="4000" w:type="pct"/>
+            <w:vAlign w:val="center"/>
+          </w:tcPr>
+          <w:p>
+            <w:pPr>
+              <w:jc w:val="center"/>
+            </w:pPr>
+            <m:oMathPara>
+              <m:oMath>
+                <m:r>
+                  <w:rPr>
+                    <w:rFonts w:ascii="Cambria Math" w:hAnsi="Cambria Math"/>
+                  </w:rPr>
+                  <m:t>H(z)</m:t>
+                </m:r>
+                <m:r>
+                  <w:rPr>
+                    <w:rFonts w:ascii="Cambria Math" w:hAnsi="Cambria Math"/>
+                    <w:szCs w:val="20"/>
+                  </w:rPr>
+                  <m:t>=</m:t>
+                </m:r>
+                <m:f>
+                  <m:fPr>
+                    <m:ctrlPr>
+                      <w:rPr>
+                        <w:rFonts w:ascii="Cambria Math" w:hAnsi="Cambria Math"/>
+                        <w:i/>
+                        <w:szCs w:val="20"/>
+                      </w:rPr>
+                    </m:ctrlPr>
+                  </m:fPr>
+                  <m:num>
+                    <m:r>
+                      <w:rPr>
+                        <w:rFonts w:ascii="Cambria Math" w:hAnsi="Cambria Math"/>
+                        <w:szCs w:val="20"/>
+                      </w:rPr>
+                      <m:t>3</m:t>
+                    </m:r>
+                    <m:sSup>
+                      <m:sSupPr>
+                        <m:ctrlPr>
+                          <w:rPr>
+                            <w:rFonts w:ascii="Cambria Math" w:hAnsi="Cambria Math"/>
+                            <w:i/>
+                            <w:szCs w:val="20"/>
+                          </w:rPr>
+                        </m:ctrlPr>
+                      </m:sSupPr>
+                      <m:e>
+                        <m:r>
+                          <w:rPr>
+                            <w:rFonts w:ascii="Cambria Math" w:hAnsi="Cambria Math"/>
+                            <w:szCs w:val="20"/>
+                          </w:rPr>
+                          <m:t>z</m:t>
+                        </m:r>
+                      </m:e>
+                      <m:sup>
+                        <m:r>
+                          <w:rPr>
+                            <w:rFonts w:ascii="Cambria Math" w:hAnsi="Cambria Math"/>
+                            <w:szCs w:val="20"/>
+                          </w:rPr>
+                          <m:t>2</m:t>
+                        </m:r>
+                      </m:sup>
+                    </m:sSup>
+                    <m:r>
+                      <w:rPr>
+                        <w:rFonts w:ascii="Cambria Math" w:hAnsi="Cambria Math"/>
+                        <w:szCs w:val="20"/>
+                      </w:rPr>
+                      <m:t>-6z+3</m:t>
+                    </m:r>
+                  </m:num>
+                  <m:den>
+                    <m:r>
+                      <w:rPr>
+                        <w:rFonts w:ascii="Cambria Math" w:hAnsi="Cambria Math"/>
+                        <w:szCs w:val="20"/>
+                      </w:rPr>
+                      <m:t>16.04</m:t>
+                    </m:r>
+                    <m:sSup>
+                      <m:sSupPr>
+                        <m:ctrlPr>
+                          <w:rPr>
+                            <w:rFonts w:ascii="Cambria Math" w:hAnsi="Cambria Math"/>
+                            <w:i/>
+                            <w:szCs w:val="20"/>
+                          </w:rPr>
+                        </m:ctrlPr>
+                      </m:sSupPr>
+                      <m:e>
+                        <m:r>
+                          <w:rPr>
+                            <w:rFonts w:ascii="Cambria Math" w:hAnsi="Cambria Math"/>
+                            <w:szCs w:val="20"/>
+                          </w:rPr>
+                          <m:t>z</m:t>
+                        </m:r>
+                      </m:e>
+                      <m:sup>
+                        <m:r>
+                          <w:rPr>
+                            <w:rFonts w:ascii="Cambria Math" w:hAnsi="Cambria Math"/>
+                            <w:szCs w:val="20"/>
+                          </w:rPr>
+                          <m:t>2</m:t>
+                        </m:r>
+                      </m:sup>
+                    </m:sSup>
+                    <m:r>
+                      <w:rPr>
+                        <w:rFonts w:ascii="Cambria Math" w:hAnsi="Cambria Math"/>
+                        <w:szCs w:val="20"/>
+                      </w:rPr>
+                      <m:t>+5.62z+1.58</m:t>
+                    </m:r>
+                  </m:den>
+                </m:f>
+              </m:oMath>
+            </m:oMathPara>
+          </w:p>
+        </w:tc>
+        <w:tc>
+          <w:tcPr>
+            <w:tcW w:w="500" w:type="pct"/>
+            <w:vAlign w:val="center"/>
+          </w:tcPr>
+          <w:p>
+            <w:pPr>
+              <w:jc w:val="right"/>
+            </w:pPr>
+            <w:r>
+              <w:t>(</w:t>
+            </w:r>
+            <w:r>
+              <w:fldChar w:fldCharType="begin"/>
+            </w:r>
+            <w:r>
+              <w:instrText xml:space="preserve"> SEQ Tabla \* ARABIC </w:instrText>
+            </w:r>
+            <w:r>
+              <w:fldChar w:fldCharType="separate"/>
+            </w:r>
+            <w:r>
+              <w:rPr>
+                <w:noProof/>
+              </w:rPr>
+              <w:t>6</w:t>
+            </w:r>
+            <w:r>
+              <w:fldChar w:fldCharType="end"/>
+            </w:r>
+            <w:r>
+              <w:t>)</w:t>
+            </w:r>
+          </w:p>
+        </w:tc>
+      </w:tr>
+    </w:tbl>
+    <w:p>
+      <w:r>
+        <w:t>Y su ecuación en diferencias es:</w:t>
+      </w:r>
+    </w:p>
+    <w:p>
+      <w:pPr>
+        <w:rPr>
+          <w:rFonts w:eastAsiaTheme="minorEastAsia"/>
+          <w:szCs w:val="20"/>
+        </w:rPr>
+      </w:pPr>
+      <m:oMathPara>
+        <m:oMath>
+          <m:r>
+            <w:rPr>
+              <w:rFonts w:ascii="Cambria Math" w:eastAsiaTheme="minorEastAsia" w:hAnsi="Cambria Math"/>
+              <w:szCs w:val="20"/>
+            </w:rPr>
+            <m:t>16.04</m:t>
+          </m:r>
+          <m:r>
+            <w:rPr>
+              <w:rFonts w:ascii="Cambria Math" w:eastAsiaTheme="minorEastAsia" w:hAnsi="Cambria Math"/>
+              <w:szCs w:val="20"/>
+            </w:rPr>
+            <m:t>y</m:t>
+          </m:r>
+          <m:d>
+            <m:dPr>
+              <m:ctrlPr>
+                <w:rPr>
+                  <w:rFonts w:ascii="Cambria Math" w:eastAsiaTheme="minorEastAsia" w:hAnsi="Cambria Math"/>
+                  <w:i/>
+                  <w:szCs w:val="20"/>
+                </w:rPr>
+              </m:ctrlPr>
+            </m:dPr>
+            <m:e>
+              <m:r>
+                <w:rPr>
+                  <w:rFonts w:ascii="Cambria Math" w:eastAsiaTheme="minorEastAsia" w:hAnsi="Cambria Math"/>
+                  <w:szCs w:val="20"/>
+                </w:rPr>
+                <m:t>n-2</m:t>
+              </m:r>
+            </m:e>
+          </m:d>
+          <m:r>
+            <w:rPr>
+              <w:rFonts w:ascii="Cambria Math" w:eastAsiaTheme="minorEastAsia" w:hAnsi="Cambria Math"/>
+              <w:szCs w:val="20"/>
+            </w:rPr>
+            <m:t>+5.62</m:t>
+          </m:r>
+          <m:r>
+            <w:rPr>
+              <w:rFonts w:ascii="Cambria Math" w:eastAsiaTheme="minorEastAsia" w:hAnsi="Cambria Math"/>
+              <w:szCs w:val="20"/>
+            </w:rPr>
+            <m:t>y</m:t>
+          </m:r>
+          <m:d>
+            <m:dPr>
+              <m:ctrlPr>
+                <w:rPr>
+                  <w:rFonts w:ascii="Cambria Math" w:eastAsiaTheme="minorEastAsia" w:hAnsi="Cambria Math"/>
+                  <w:i/>
+                  <w:szCs w:val="20"/>
+                </w:rPr>
+              </m:ctrlPr>
+            </m:dPr>
+            <m:e>
+              <m:r>
+                <w:rPr>
+                  <w:rFonts w:ascii="Cambria Math" w:eastAsiaTheme="minorEastAsia" w:hAnsi="Cambria Math"/>
+                  <w:szCs w:val="20"/>
+                </w:rPr>
+                <m:t>n-1</m:t>
+              </m:r>
+            </m:e>
+          </m:d>
+          <m:r>
+            <w:rPr>
+              <w:rFonts w:ascii="Cambria Math" w:eastAsiaTheme="minorEastAsia" w:hAnsi="Cambria Math"/>
+              <w:szCs w:val="20"/>
+            </w:rPr>
+            <m:t>+1.58</m:t>
+          </m:r>
+          <m:r>
+            <w:rPr>
+              <w:rFonts w:ascii="Cambria Math" w:eastAsiaTheme="minorEastAsia" w:hAnsi="Cambria Math"/>
+              <w:szCs w:val="20"/>
+            </w:rPr>
+            <m:t>y</m:t>
+          </m:r>
+          <m:d>
+            <m:dPr>
+              <m:ctrlPr>
+                <w:rPr>
+                  <w:rFonts w:ascii="Cambria Math" w:eastAsiaTheme="minorEastAsia" w:hAnsi="Cambria Math"/>
+                  <w:i/>
+                  <w:szCs w:val="20"/>
+                </w:rPr>
+              </m:ctrlPr>
+            </m:dPr>
+            <m:e>
+              <m:r>
+                <w:rPr>
+                  <w:rFonts w:ascii="Cambria Math" w:eastAsiaTheme="minorEastAsia" w:hAnsi="Cambria Math"/>
+                  <w:szCs w:val="20"/>
+                </w:rPr>
+                <m:t>n</m:t>
+              </m:r>
+            </m:e>
+          </m:d>
+          <m:r>
+            <w:rPr>
+              <w:rFonts w:ascii="Cambria Math" w:eastAsiaTheme="minorEastAsia" w:hAnsi="Cambria Math"/>
+              <w:szCs w:val="20"/>
+            </w:rPr>
+            <m:t>=</m:t>
+          </m:r>
+          <m:r>
+            <w:rPr>
+              <w:rFonts w:ascii="Cambria Math" w:eastAsiaTheme="minorEastAsia" w:hAnsi="Cambria Math"/>
+              <w:szCs w:val="20"/>
+            </w:rPr>
+            <m:t>3</m:t>
+          </m:r>
+          <m:r>
+            <w:rPr>
+              <w:rFonts w:ascii="Cambria Math" w:eastAsiaTheme="minorEastAsia" w:hAnsi="Cambria Math"/>
+              <w:szCs w:val="20"/>
+            </w:rPr>
+            <m:t>x</m:t>
+          </m:r>
+          <m:d>
+            <m:dPr>
+              <m:ctrlPr>
+                <w:rPr>
+                  <w:rFonts w:ascii="Cambria Math" w:eastAsiaTheme="minorEastAsia" w:hAnsi="Cambria Math"/>
+                  <w:i/>
+                  <w:szCs w:val="20"/>
+                </w:rPr>
+              </m:ctrlPr>
+            </m:dPr>
+            <m:e>
+              <m:r>
+                <w:rPr>
+                  <w:rFonts w:ascii="Cambria Math" w:eastAsiaTheme="minorEastAsia" w:hAnsi="Cambria Math"/>
+                  <w:szCs w:val="20"/>
+                </w:rPr>
+                <m:t>n-2</m:t>
+              </m:r>
+            </m:e>
+          </m:d>
+          <m:r>
+            <w:rPr>
+              <w:rFonts w:ascii="Cambria Math" w:eastAsiaTheme="minorEastAsia" w:hAnsi="Cambria Math"/>
+              <w:szCs w:val="20"/>
+            </w:rPr>
+            <m:t>-6</m:t>
+          </m:r>
+          <m:r>
+            <w:rPr>
+              <w:rFonts w:ascii="Cambria Math" w:eastAsiaTheme="minorEastAsia" w:hAnsi="Cambria Math"/>
+              <w:szCs w:val="20"/>
+            </w:rPr>
+            <m:t>x</m:t>
+          </m:r>
+          <m:d>
+            <m:dPr>
+              <m:ctrlPr>
+                <w:rPr>
+                  <w:rFonts w:ascii="Cambria Math" w:eastAsiaTheme="minorEastAsia" w:hAnsi="Cambria Math"/>
+                  <w:i/>
+                  <w:szCs w:val="20"/>
+                </w:rPr>
+              </m:ctrlPr>
+            </m:dPr>
+            <m:e>
+              <m:r>
+                <w:rPr>
+                  <w:rFonts w:ascii="Cambria Math" w:eastAsiaTheme="minorEastAsia" w:hAnsi="Cambria Math"/>
+                  <w:szCs w:val="20"/>
+                </w:rPr>
+                <m:t>n-1</m:t>
+              </m:r>
+            </m:e>
+          </m:d>
+          <m:r>
+            <w:rPr>
+              <w:rFonts w:ascii="Cambria Math" w:eastAsiaTheme="minorEastAsia" w:hAnsi="Cambria Math"/>
+              <w:szCs w:val="20"/>
+            </w:rPr>
+            <m:t>+</m:t>
+          </m:r>
+          <m:r>
+            <w:rPr>
+              <w:rFonts w:ascii="Cambria Math" w:eastAsiaTheme="minorEastAsia" w:hAnsi="Cambria Math"/>
+              <w:szCs w:val="20"/>
+            </w:rPr>
+            <m:t>3</m:t>
+          </m:r>
+          <m:r>
+            <w:rPr>
+              <w:rFonts w:ascii="Cambria Math" w:eastAsiaTheme="minorEastAsia" w:hAnsi="Cambria Math"/>
+              <w:szCs w:val="20"/>
+            </w:rPr>
+            <m:t>x(n)</m:t>
+          </m:r>
+        </m:oMath>
+      </m:oMathPara>
+    </w:p>
+    <w:p/>
+    <w:p/>
+    <w:p/>
+    <w:p>
+      <w:pPr>
+        <w:pStyle w:val="Ttulo1"/>
+      </w:pPr>
+      <w:r>
+        <w:t>Ejercicio 3</w:t>
+      </w:r>
+    </w:p>
+    <w:p>
       <w:r>
         <w:t xml:space="preserve">Diseñar un filtro </w:t>
       </w:r>
@@ -682,10 +4387,7 @@
       </w:r>
       <w:proofErr w:type="spellEnd"/>
       <w:r>
-        <w:t xml:space="preserve"> digital que reúna</w:t>
-      </w:r>
-      <w:r>
-        <w:t xml:space="preserve"> las siguientes características:</w:t>
+        <w:t xml:space="preserve"> digital que reúna las siguientes características:</w:t>
       </w:r>
     </w:p>
     <w:p>
@@ -704,6 +4406,12 @@
         <w:t>Khz</w:t>
       </w:r>
       <w:proofErr w:type="spellEnd"/>
+      <w:r>
+        <w:t xml:space="preserve">, </w:t>
+      </w:r>
+      <w:r>
+        <w:t xml:space="preserve">Atenuación: 2 dB </w:t>
+      </w:r>
     </w:p>
     <w:p>
       <w:pPr>
@@ -714,7 +4422,26 @@
         </w:numPr>
       </w:pPr>
       <w:r>
-        <w:t xml:space="preserve">Atenuación: 2 dB </w:t>
+        <w:t xml:space="preserve">Banda de rechazo: 0 a 1.6 </w:t>
+      </w:r>
+      <w:proofErr w:type="spellStart"/>
+      <w:r>
+        <w:t>Khz</w:t>
+      </w:r>
+      <w:proofErr w:type="spellEnd"/>
+      <w:r>
+        <w:t xml:space="preserve"> – 4.8 a ∞ </w:t>
+      </w:r>
+      <w:proofErr w:type="spellStart"/>
+      <w:r>
+        <w:t>Khz</w:t>
+      </w:r>
+      <w:proofErr w:type="spellEnd"/>
+      <w:r>
+        <w:t xml:space="preserve">, </w:t>
+      </w:r>
+      <w:r>
+        <w:t xml:space="preserve">Atenuación: 20 dB </w:t>
       </w:r>
     </w:p>
     <w:p>
@@ -726,69 +4453,32 @@
         </w:numPr>
       </w:pPr>
       <w:r>
-        <w:t>Banda de rech</w:t>
-      </w:r>
-      <w:r>
-        <w:t xml:space="preserve">azo: 0 a 1.6 </w:t>
-      </w:r>
-      <w:proofErr w:type="spellStart"/>
-      <w:r>
-        <w:t>Khz</w:t>
-      </w:r>
-      <w:proofErr w:type="spellEnd"/>
-      <w:r>
-        <w:t xml:space="preserve"> – 4.8 a ∞ </w:t>
-      </w:r>
-      <w:proofErr w:type="spellStart"/>
-      <w:r>
-        <w:t>Khz</w:t>
-      </w:r>
-      <w:proofErr w:type="spellEnd"/>
+        <w:t xml:space="preserve">Frecuencia de muestreo: 12Khz </w:t>
+      </w:r>
     </w:p>
     <w:p>
       <w:pPr>
-        <w:pStyle w:val="Prrafodelista"/>
-        <w:numPr>
-          <w:ilvl w:val="0"/>
-          <w:numId w:val="13"/>
-        </w:numPr>
-      </w:pPr>
-      <w:r>
-        <w:t xml:space="preserve">Atenuación: 20 dB </w:t>
+        <w:pStyle w:val="Ttulo2"/>
+      </w:pPr>
+      <w:r>
+        <w:t xml:space="preserve">Resolver utilizando Transformación de Euler. El filtro </w:t>
+      </w:r>
+      <w:proofErr w:type="spellStart"/>
+      <w:r>
+        <w:t>pasabajo</w:t>
+      </w:r>
+      <w:proofErr w:type="spellEnd"/>
+      <w:r>
+        <w:t xml:space="preserve"> normalizado es:</w:t>
       </w:r>
     </w:p>
     <w:p>
       <w:pPr>
-        <w:pStyle w:val="Prrafodelista"/>
-        <w:numPr>
-          <w:ilvl w:val="0"/>
-          <w:numId w:val="13"/>
-        </w:numPr>
-      </w:pPr>
-      <w:r>
-        <w:t xml:space="preserve">Frecuencia de muestreo: 12Khz </w:t>
-      </w:r>
-    </w:p>
-    <w:p>
-      <w:r>
-        <w:t>Resolver utilizando Transformación de Euler. El fi</w:t>
-      </w:r>
-      <w:r>
-        <w:t xml:space="preserve">ltro </w:t>
-      </w:r>
-      <w:proofErr w:type="spellStart"/>
-      <w:r>
-        <w:t>pasabajo</w:t>
-      </w:r>
-      <w:proofErr w:type="spellEnd"/>
-      <w:r>
-        <w:t xml:space="preserve"> normalizado es:</w:t>
-      </w:r>
-    </w:p>
-    <w:p>
-      <w:pPr>
         <w:rPr>
           <w:bCs/>
+          <w:iCs/>
+          <w:kern w:val="24"/>
+          <w:lang w:eastAsia="es-AR"/>
         </w:rPr>
       </w:pPr>
       <m:oMathPara>
@@ -1018,16 +4708,27 @@
       </m:oMathPara>
     </w:p>
     <w:p>
-      <w:r>
-        <w:t xml:space="preserve">Graficar </w:t>
-      </w:r>
-      <w:proofErr w:type="gramStart"/>
-      <w:r>
-        <w:t>las respuesta</w:t>
-      </w:r>
-      <w:proofErr w:type="gramEnd"/>
-      <w:r>
-        <w:t xml:space="preserve"> en módulo del filtro utilizando Matlab.</w:t>
+      <w:pPr>
+        <w:rPr>
+          <w:bCs/>
+        </w:rPr>
+      </w:pPr>
+    </w:p>
+    <w:p>
+      <w:pPr>
+        <w:rPr>
+          <w:bCs/>
+        </w:rPr>
+      </w:pPr>
+      <w:bookmarkStart w:id="0" w:name="_GoBack"/>
+      <w:bookmarkEnd w:id="0"/>
+    </w:p>
+    <w:p>
+      <w:pPr>
+        <w:pStyle w:val="Ttulo2"/>
+      </w:pPr>
+      <w:r>
+        <w:t>Graficar la respuesta en módulo del filtro utilizando Matlab.</w:t>
       </w:r>
     </w:p>
     <w:p/>
@@ -1099,7 +4800,6 @@
         <w:pStyle w:val="Ttulo1"/>
       </w:pPr>
       <w:r>
-        <w:lastRenderedPageBreak/>
         <w:t>Ejercicio</w:t>
       </w:r>
       <w:r>
@@ -1225,10 +4925,7 @@
         <w:t>Graficar la respuesta en modulo y fase del filtro utilizando Matlab.</w:t>
       </w:r>
     </w:p>
-    <w:p>
-      <w:bookmarkStart w:id="0" w:name="_GoBack"/>
-      <w:bookmarkEnd w:id="0"/>
-    </w:p>
+    <w:p/>
     <w:sectPr>
       <w:pgSz w:w="11907" w:h="16840"/>
       <w:pgMar w:top="1417" w:right="1418" w:bottom="1417" w:left="1418" w:header="709" w:footer="709" w:gutter="0"/>
@@ -1389,7 +5086,7 @@
         <w:sz w:val="18"/>
         <w:szCs w:val="18"/>
       </w:rPr>
-      <w:t>3</w:t>
+      <w:t>4</w:t>
     </w:r>
     <w:r>
       <w:rPr>

</xml_diff>